<commit_message>
minor fix, nomor halaman di bab
</commit_message>
<xml_diff>
--- a/Yudisium/Buku FIX/18 BAB VIII Penutup.docx
+++ b/Yudisium/Buku FIX/18 BAB VIII Penutup.docx
@@ -83,7 +83,351 @@
     </w:p>
     <w:p>
       <w:r>
-        <w:t>Pada bab ini akan menjelaskan tentang kesimpulan dan saran yang didapat selama pembuatan website manajemen bisnis penjualan ban PT. Goldfinger Wheels Indonesia dengan menggunakan framework Laravel. Kesimpulan dan saran didapatkan setelah mempertimbangkan beberapa keuntungan dan hambatan yang diperoleh selama pengerjaan Tugas Akhir. Selain itu, kesimpulan dan saran diperoleh dari hasil uji coba yang telah dilakukan sebelumnya. Berikut adalah kesimpulan dan saran yang telah diperoleh selama pembuatan aplikasi Tugas Akhir ini.</w:t>
+        <w:t xml:space="preserve">Pada </w:t>
+      </w:r>
+      <w:proofErr w:type="spellStart"/>
+      <w:r>
+        <w:t>bab</w:t>
+      </w:r>
+      <w:proofErr w:type="spellEnd"/>
+      <w:r>
+        <w:t xml:space="preserve"> </w:t>
+      </w:r>
+      <w:proofErr w:type="spellStart"/>
+      <w:r>
+        <w:t>ini</w:t>
+      </w:r>
+      <w:proofErr w:type="spellEnd"/>
+      <w:r>
+        <w:t xml:space="preserve"> </w:t>
+      </w:r>
+      <w:proofErr w:type="spellStart"/>
+      <w:r>
+        <w:t>akan</w:t>
+      </w:r>
+      <w:proofErr w:type="spellEnd"/>
+      <w:r>
+        <w:t xml:space="preserve"> </w:t>
+      </w:r>
+      <w:proofErr w:type="spellStart"/>
+      <w:r>
+        <w:t>menjelaskan</w:t>
+      </w:r>
+      <w:proofErr w:type="spellEnd"/>
+      <w:r>
+        <w:t xml:space="preserve"> </w:t>
+      </w:r>
+      <w:proofErr w:type="spellStart"/>
+      <w:r>
+        <w:t>tentang</w:t>
+      </w:r>
+      <w:proofErr w:type="spellEnd"/>
+      <w:r>
+        <w:t xml:space="preserve"> </w:t>
+      </w:r>
+      <w:proofErr w:type="spellStart"/>
+      <w:r>
+        <w:t>kesimpulan</w:t>
+      </w:r>
+      <w:proofErr w:type="spellEnd"/>
+      <w:r>
+        <w:t xml:space="preserve"> dan saran yang </w:t>
+      </w:r>
+      <w:proofErr w:type="spellStart"/>
+      <w:r>
+        <w:t>didapat</w:t>
+      </w:r>
+      <w:proofErr w:type="spellEnd"/>
+      <w:r>
+        <w:t xml:space="preserve"> </w:t>
+      </w:r>
+      <w:proofErr w:type="spellStart"/>
+      <w:r>
+        <w:t>selama</w:t>
+      </w:r>
+      <w:proofErr w:type="spellEnd"/>
+      <w:r>
+        <w:t xml:space="preserve"> </w:t>
+      </w:r>
+      <w:proofErr w:type="spellStart"/>
+      <w:r>
+        <w:t>pembuatan</w:t>
+      </w:r>
+      <w:proofErr w:type="spellEnd"/>
+      <w:r>
+        <w:t xml:space="preserve"> website </w:t>
+      </w:r>
+      <w:proofErr w:type="spellStart"/>
+      <w:r>
+        <w:t>manajemen</w:t>
+      </w:r>
+      <w:proofErr w:type="spellEnd"/>
+      <w:r>
+        <w:t xml:space="preserve"> </w:t>
+      </w:r>
+      <w:proofErr w:type="spellStart"/>
+      <w:r>
+        <w:t>bisnis</w:t>
+      </w:r>
+      <w:proofErr w:type="spellEnd"/>
+      <w:r>
+        <w:t xml:space="preserve"> </w:t>
+      </w:r>
+      <w:proofErr w:type="spellStart"/>
+      <w:r>
+        <w:t>penjualan</w:t>
+      </w:r>
+      <w:proofErr w:type="spellEnd"/>
+      <w:r>
+        <w:t xml:space="preserve"> ban PT. Goldfinger Wheels Indonesia </w:t>
+      </w:r>
+      <w:proofErr w:type="spellStart"/>
+      <w:r>
+        <w:t>dengan</w:t>
+      </w:r>
+      <w:proofErr w:type="spellEnd"/>
+      <w:r>
+        <w:t xml:space="preserve"> </w:t>
+      </w:r>
+      <w:proofErr w:type="spellStart"/>
+      <w:r>
+        <w:t>menggunakan</w:t>
+      </w:r>
+      <w:proofErr w:type="spellEnd"/>
+      <w:r>
+        <w:t xml:space="preserve"> framework Laravel. Kesimpulan dan saran </w:t>
+      </w:r>
+      <w:proofErr w:type="spellStart"/>
+      <w:r>
+        <w:t>didapatkan</w:t>
+      </w:r>
+      <w:proofErr w:type="spellEnd"/>
+      <w:r>
+        <w:t xml:space="preserve"> </w:t>
+      </w:r>
+      <w:proofErr w:type="spellStart"/>
+      <w:r>
+        <w:t>setelah</w:t>
+      </w:r>
+      <w:proofErr w:type="spellEnd"/>
+      <w:r>
+        <w:t xml:space="preserve"> </w:t>
+      </w:r>
+      <w:proofErr w:type="spellStart"/>
+      <w:r>
+        <w:t>mempertimbangkan</w:t>
+      </w:r>
+      <w:proofErr w:type="spellEnd"/>
+      <w:r>
+        <w:t xml:space="preserve"> </w:t>
+      </w:r>
+      <w:proofErr w:type="spellStart"/>
+      <w:r>
+        <w:t>beberapa</w:t>
+      </w:r>
+      <w:proofErr w:type="spellEnd"/>
+      <w:r>
+        <w:t xml:space="preserve"> </w:t>
+      </w:r>
+      <w:proofErr w:type="spellStart"/>
+      <w:r>
+        <w:t>keuntungan</w:t>
+      </w:r>
+      <w:proofErr w:type="spellEnd"/>
+      <w:r>
+        <w:t xml:space="preserve"> dan </w:t>
+      </w:r>
+      <w:proofErr w:type="spellStart"/>
+      <w:r>
+        <w:t>hambatan</w:t>
+      </w:r>
+      <w:proofErr w:type="spellEnd"/>
+      <w:r>
+        <w:t xml:space="preserve"> yang </w:t>
+      </w:r>
+      <w:proofErr w:type="spellStart"/>
+      <w:r>
+        <w:t>diperoleh</w:t>
+      </w:r>
+      <w:proofErr w:type="spellEnd"/>
+      <w:r>
+        <w:t xml:space="preserve"> </w:t>
+      </w:r>
+      <w:proofErr w:type="spellStart"/>
+      <w:r>
+        <w:t>selama</w:t>
+      </w:r>
+      <w:proofErr w:type="spellEnd"/>
+      <w:r>
+        <w:t xml:space="preserve"> </w:t>
+      </w:r>
+      <w:proofErr w:type="spellStart"/>
+      <w:r>
+        <w:t>pengerjaan</w:t>
+      </w:r>
+      <w:proofErr w:type="spellEnd"/>
+      <w:r>
+        <w:t xml:space="preserve"> </w:t>
+      </w:r>
+      <w:proofErr w:type="spellStart"/>
+      <w:r>
+        <w:t>Tugas</w:t>
+      </w:r>
+      <w:proofErr w:type="spellEnd"/>
+      <w:r>
+        <w:t xml:space="preserve"> Akhir. Selain </w:t>
+      </w:r>
+      <w:proofErr w:type="spellStart"/>
+      <w:r>
+        <w:t>itu</w:t>
+      </w:r>
+      <w:proofErr w:type="spellEnd"/>
+      <w:r>
+        <w:t xml:space="preserve">, </w:t>
+      </w:r>
+      <w:proofErr w:type="spellStart"/>
+      <w:r>
+        <w:t>kesimpulan</w:t>
+      </w:r>
+      <w:proofErr w:type="spellEnd"/>
+      <w:r>
+        <w:t xml:space="preserve"> dan saran </w:t>
+      </w:r>
+      <w:proofErr w:type="spellStart"/>
+      <w:r>
+        <w:t>diperoleh</w:t>
+      </w:r>
+      <w:proofErr w:type="spellEnd"/>
+      <w:r>
+        <w:t xml:space="preserve"> </w:t>
+      </w:r>
+      <w:proofErr w:type="spellStart"/>
+      <w:r>
+        <w:t>dari</w:t>
+      </w:r>
+      <w:proofErr w:type="spellEnd"/>
+      <w:r>
+        <w:t xml:space="preserve"> </w:t>
+      </w:r>
+      <w:proofErr w:type="spellStart"/>
+      <w:r>
+        <w:t>hasil</w:t>
+      </w:r>
+      <w:proofErr w:type="spellEnd"/>
+      <w:r>
+        <w:t xml:space="preserve"> uji </w:t>
+      </w:r>
+      <w:proofErr w:type="spellStart"/>
+      <w:r>
+        <w:t>coba</w:t>
+      </w:r>
+      <w:proofErr w:type="spellEnd"/>
+      <w:r>
+        <w:t xml:space="preserve"> yang </w:t>
+      </w:r>
+      <w:proofErr w:type="spellStart"/>
+      <w:r>
+        <w:t>telah</w:t>
+      </w:r>
+      <w:proofErr w:type="spellEnd"/>
+      <w:r>
+        <w:t xml:space="preserve"> </w:t>
+      </w:r>
+      <w:proofErr w:type="spellStart"/>
+      <w:r>
+        <w:t>dilakukan</w:t>
+      </w:r>
+      <w:proofErr w:type="spellEnd"/>
+      <w:r>
+        <w:t xml:space="preserve"> </w:t>
+      </w:r>
+      <w:proofErr w:type="spellStart"/>
+      <w:r>
+        <w:t>sebelumnya</w:t>
+      </w:r>
+      <w:proofErr w:type="spellEnd"/>
+      <w:r>
+        <w:t xml:space="preserve">. </w:t>
+      </w:r>
+      <w:proofErr w:type="spellStart"/>
+      <w:r>
+        <w:t>Berikut</w:t>
+      </w:r>
+      <w:proofErr w:type="spellEnd"/>
+      <w:r>
+        <w:t xml:space="preserve"> </w:t>
+      </w:r>
+      <w:proofErr w:type="spellStart"/>
+      <w:r>
+        <w:t>adalah</w:t>
+      </w:r>
+      <w:proofErr w:type="spellEnd"/>
+      <w:r>
+        <w:t xml:space="preserve"> </w:t>
+      </w:r>
+      <w:proofErr w:type="spellStart"/>
+      <w:r>
+        <w:t>kesimpulan</w:t>
+      </w:r>
+      <w:proofErr w:type="spellEnd"/>
+      <w:r>
+        <w:t xml:space="preserve"> dan saran yang </w:t>
+      </w:r>
+      <w:proofErr w:type="spellStart"/>
+      <w:r>
+        <w:t>telah</w:t>
+      </w:r>
+      <w:proofErr w:type="spellEnd"/>
+      <w:r>
+        <w:t xml:space="preserve"> </w:t>
+      </w:r>
+      <w:proofErr w:type="spellStart"/>
+      <w:r>
+        <w:t>diperoleh</w:t>
+      </w:r>
+      <w:proofErr w:type="spellEnd"/>
+      <w:r>
+        <w:t xml:space="preserve"> </w:t>
+      </w:r>
+      <w:proofErr w:type="spellStart"/>
+      <w:r>
+        <w:t>selama</w:t>
+      </w:r>
+      <w:proofErr w:type="spellEnd"/>
+      <w:r>
+        <w:t xml:space="preserve"> </w:t>
+      </w:r>
+      <w:proofErr w:type="spellStart"/>
+      <w:r>
+        <w:t>pembuatan</w:t>
+      </w:r>
+      <w:proofErr w:type="spellEnd"/>
+      <w:r>
+        <w:t xml:space="preserve"> </w:t>
+      </w:r>
+      <w:proofErr w:type="spellStart"/>
+      <w:r>
+        <w:t>aplikasi</w:t>
+      </w:r>
+      <w:proofErr w:type="spellEnd"/>
+      <w:r>
+        <w:t xml:space="preserve"> </w:t>
+      </w:r>
+      <w:proofErr w:type="spellStart"/>
+      <w:r>
+        <w:t>Tugas</w:t>
+      </w:r>
+      <w:proofErr w:type="spellEnd"/>
+      <w:r>
+        <w:t xml:space="preserve"> Akhir </w:t>
+      </w:r>
+      <w:proofErr w:type="spellStart"/>
+      <w:r>
+        <w:t>ini</w:t>
+      </w:r>
+      <w:proofErr w:type="spellEnd"/>
+      <w:r>
+        <w:t>.</w:t>
       </w:r>
     </w:p>
     <w:p>
@@ -104,6 +448,7 @@
           <w:right w:val="nil"/>
           <w:between w:val="nil"/>
         </w:pBdr>
+        <w:ind w:left="709" w:hanging="709"/>
         <w:rPr>
           <w:rFonts w:eastAsia="Times New Roman"/>
           <w:b/>
@@ -134,7 +479,469 @@
         <w:rPr>
           <w:color w:val="000000"/>
         </w:rPr>
-        <w:t>Pada subbab ini dijelaskan mengenai kesimpulan yang didapatkan dari pembuatan aplikasi Tugas Akhir ini. Kesimpulan ini dirangkum berdasarkan hasil uji coba yang telah dilakukan sebelumnya. Selain itu, terdapat juga hasil uji coba sebagai data pendukung atas jawaban tersebut. Berikut merupakan beberapa kesimpulan yang didapatkan.</w:t>
+        <w:t xml:space="preserve">Pada </w:t>
+      </w:r>
+      <w:proofErr w:type="spellStart"/>
+      <w:r>
+        <w:rPr>
+          <w:color w:val="000000"/>
+        </w:rPr>
+        <w:t>subbab</w:t>
+      </w:r>
+      <w:proofErr w:type="spellEnd"/>
+      <w:r>
+        <w:rPr>
+          <w:color w:val="000000"/>
+        </w:rPr>
+        <w:t xml:space="preserve"> </w:t>
+      </w:r>
+      <w:proofErr w:type="spellStart"/>
+      <w:r>
+        <w:rPr>
+          <w:color w:val="000000"/>
+        </w:rPr>
+        <w:t>ini</w:t>
+      </w:r>
+      <w:proofErr w:type="spellEnd"/>
+      <w:r>
+        <w:rPr>
+          <w:color w:val="000000"/>
+        </w:rPr>
+        <w:t xml:space="preserve"> </w:t>
+      </w:r>
+      <w:proofErr w:type="spellStart"/>
+      <w:r>
+        <w:rPr>
+          <w:color w:val="000000"/>
+        </w:rPr>
+        <w:t>dijelaskan</w:t>
+      </w:r>
+      <w:proofErr w:type="spellEnd"/>
+      <w:r>
+        <w:rPr>
+          <w:color w:val="000000"/>
+        </w:rPr>
+        <w:t xml:space="preserve"> </w:t>
+      </w:r>
+      <w:proofErr w:type="spellStart"/>
+      <w:r>
+        <w:rPr>
+          <w:color w:val="000000"/>
+        </w:rPr>
+        <w:t>mengenai</w:t>
+      </w:r>
+      <w:proofErr w:type="spellEnd"/>
+      <w:r>
+        <w:rPr>
+          <w:color w:val="000000"/>
+        </w:rPr>
+        <w:t xml:space="preserve"> </w:t>
+      </w:r>
+      <w:proofErr w:type="spellStart"/>
+      <w:r>
+        <w:rPr>
+          <w:color w:val="000000"/>
+        </w:rPr>
+        <w:t>kesimpulan</w:t>
+      </w:r>
+      <w:proofErr w:type="spellEnd"/>
+      <w:r>
+        <w:rPr>
+          <w:color w:val="000000"/>
+        </w:rPr>
+        <w:t xml:space="preserve"> yang </w:t>
+      </w:r>
+      <w:proofErr w:type="spellStart"/>
+      <w:r>
+        <w:rPr>
+          <w:color w:val="000000"/>
+        </w:rPr>
+        <w:t>didapatkan</w:t>
+      </w:r>
+      <w:proofErr w:type="spellEnd"/>
+      <w:r>
+        <w:rPr>
+          <w:color w:val="000000"/>
+        </w:rPr>
+        <w:t xml:space="preserve"> </w:t>
+      </w:r>
+      <w:proofErr w:type="spellStart"/>
+      <w:r>
+        <w:rPr>
+          <w:color w:val="000000"/>
+        </w:rPr>
+        <w:t>dari</w:t>
+      </w:r>
+      <w:proofErr w:type="spellEnd"/>
+      <w:r>
+        <w:rPr>
+          <w:color w:val="000000"/>
+        </w:rPr>
+        <w:t xml:space="preserve"> </w:t>
+      </w:r>
+      <w:proofErr w:type="spellStart"/>
+      <w:r>
+        <w:rPr>
+          <w:color w:val="000000"/>
+        </w:rPr>
+        <w:t>pembuatan</w:t>
+      </w:r>
+      <w:proofErr w:type="spellEnd"/>
+      <w:r>
+        <w:rPr>
+          <w:color w:val="000000"/>
+        </w:rPr>
+        <w:t xml:space="preserve"> </w:t>
+      </w:r>
+      <w:proofErr w:type="spellStart"/>
+      <w:r>
+        <w:rPr>
+          <w:color w:val="000000"/>
+        </w:rPr>
+        <w:t>aplikasi</w:t>
+      </w:r>
+      <w:proofErr w:type="spellEnd"/>
+      <w:r>
+        <w:rPr>
+          <w:color w:val="000000"/>
+        </w:rPr>
+        <w:t xml:space="preserve"> </w:t>
+      </w:r>
+      <w:proofErr w:type="spellStart"/>
+      <w:r>
+        <w:rPr>
+          <w:color w:val="000000"/>
+        </w:rPr>
+        <w:t>Tugas</w:t>
+      </w:r>
+      <w:proofErr w:type="spellEnd"/>
+      <w:r>
+        <w:rPr>
+          <w:color w:val="000000"/>
+        </w:rPr>
+        <w:t xml:space="preserve"> Akhir </w:t>
+      </w:r>
+      <w:proofErr w:type="spellStart"/>
+      <w:r>
+        <w:rPr>
+          <w:color w:val="000000"/>
+        </w:rPr>
+        <w:t>ini</w:t>
+      </w:r>
+      <w:proofErr w:type="spellEnd"/>
+      <w:r>
+        <w:rPr>
+          <w:color w:val="000000"/>
+        </w:rPr>
+        <w:t xml:space="preserve">. Kesimpulan </w:t>
+      </w:r>
+      <w:proofErr w:type="spellStart"/>
+      <w:r>
+        <w:rPr>
+          <w:color w:val="000000"/>
+        </w:rPr>
+        <w:t>ini</w:t>
+      </w:r>
+      <w:proofErr w:type="spellEnd"/>
+      <w:r>
+        <w:rPr>
+          <w:color w:val="000000"/>
+        </w:rPr>
+        <w:t xml:space="preserve"> </w:t>
+      </w:r>
+      <w:proofErr w:type="spellStart"/>
+      <w:r>
+        <w:rPr>
+          <w:color w:val="000000"/>
+        </w:rPr>
+        <w:t>dirangkum</w:t>
+      </w:r>
+      <w:proofErr w:type="spellEnd"/>
+      <w:r>
+        <w:rPr>
+          <w:color w:val="000000"/>
+        </w:rPr>
+        <w:t xml:space="preserve"> </w:t>
+      </w:r>
+      <w:proofErr w:type="spellStart"/>
+      <w:r>
+        <w:rPr>
+          <w:color w:val="000000"/>
+        </w:rPr>
+        <w:t>berdasarkan</w:t>
+      </w:r>
+      <w:proofErr w:type="spellEnd"/>
+      <w:r>
+        <w:rPr>
+          <w:color w:val="000000"/>
+        </w:rPr>
+        <w:t xml:space="preserve"> </w:t>
+      </w:r>
+      <w:proofErr w:type="spellStart"/>
+      <w:r>
+        <w:rPr>
+          <w:color w:val="000000"/>
+        </w:rPr>
+        <w:t>hasil</w:t>
+      </w:r>
+      <w:proofErr w:type="spellEnd"/>
+      <w:r>
+        <w:rPr>
+          <w:color w:val="000000"/>
+        </w:rPr>
+        <w:t xml:space="preserve"> uji </w:t>
+      </w:r>
+      <w:proofErr w:type="spellStart"/>
+      <w:r>
+        <w:rPr>
+          <w:color w:val="000000"/>
+        </w:rPr>
+        <w:t>coba</w:t>
+      </w:r>
+      <w:proofErr w:type="spellEnd"/>
+      <w:r>
+        <w:rPr>
+          <w:color w:val="000000"/>
+        </w:rPr>
+        <w:t xml:space="preserve"> yang </w:t>
+      </w:r>
+      <w:proofErr w:type="spellStart"/>
+      <w:r>
+        <w:rPr>
+          <w:color w:val="000000"/>
+        </w:rPr>
+        <w:t>telah</w:t>
+      </w:r>
+      <w:proofErr w:type="spellEnd"/>
+      <w:r>
+        <w:rPr>
+          <w:color w:val="000000"/>
+        </w:rPr>
+        <w:t xml:space="preserve"> </w:t>
+      </w:r>
+      <w:proofErr w:type="spellStart"/>
+      <w:r>
+        <w:rPr>
+          <w:color w:val="000000"/>
+        </w:rPr>
+        <w:t>dilakukan</w:t>
+      </w:r>
+      <w:proofErr w:type="spellEnd"/>
+      <w:r>
+        <w:rPr>
+          <w:color w:val="000000"/>
+        </w:rPr>
+        <w:t xml:space="preserve"> </w:t>
+      </w:r>
+      <w:proofErr w:type="spellStart"/>
+      <w:r>
+        <w:rPr>
+          <w:color w:val="000000"/>
+        </w:rPr>
+        <w:t>sebelumnya</w:t>
+      </w:r>
+      <w:proofErr w:type="spellEnd"/>
+      <w:r>
+        <w:rPr>
+          <w:color w:val="000000"/>
+        </w:rPr>
+        <w:t xml:space="preserve">. Selain </w:t>
+      </w:r>
+      <w:proofErr w:type="spellStart"/>
+      <w:r>
+        <w:rPr>
+          <w:color w:val="000000"/>
+        </w:rPr>
+        <w:t>itu</w:t>
+      </w:r>
+      <w:proofErr w:type="spellEnd"/>
+      <w:r>
+        <w:rPr>
+          <w:color w:val="000000"/>
+        </w:rPr>
+        <w:t xml:space="preserve">, </w:t>
+      </w:r>
+      <w:proofErr w:type="spellStart"/>
+      <w:r>
+        <w:rPr>
+          <w:color w:val="000000"/>
+        </w:rPr>
+        <w:t>terdapat</w:t>
+      </w:r>
+      <w:proofErr w:type="spellEnd"/>
+      <w:r>
+        <w:rPr>
+          <w:color w:val="000000"/>
+        </w:rPr>
+        <w:t xml:space="preserve"> juga </w:t>
+      </w:r>
+      <w:proofErr w:type="spellStart"/>
+      <w:r>
+        <w:rPr>
+          <w:color w:val="000000"/>
+        </w:rPr>
+        <w:t>hasil</w:t>
+      </w:r>
+      <w:proofErr w:type="spellEnd"/>
+      <w:r>
+        <w:rPr>
+          <w:color w:val="000000"/>
+        </w:rPr>
+        <w:t xml:space="preserve"> uji </w:t>
+      </w:r>
+      <w:proofErr w:type="spellStart"/>
+      <w:r>
+        <w:rPr>
+          <w:color w:val="000000"/>
+        </w:rPr>
+        <w:t>coba</w:t>
+      </w:r>
+      <w:proofErr w:type="spellEnd"/>
+      <w:r>
+        <w:rPr>
+          <w:color w:val="000000"/>
+        </w:rPr>
+        <w:t xml:space="preserve"> </w:t>
+      </w:r>
+      <w:proofErr w:type="spellStart"/>
+      <w:r>
+        <w:rPr>
+          <w:color w:val="000000"/>
+        </w:rPr>
+        <w:t>sebagai</w:t>
+      </w:r>
+      <w:proofErr w:type="spellEnd"/>
+      <w:r>
+        <w:rPr>
+          <w:color w:val="000000"/>
+        </w:rPr>
+        <w:t xml:space="preserve"> data </w:t>
+      </w:r>
+      <w:proofErr w:type="spellStart"/>
+      <w:r>
+        <w:rPr>
+          <w:color w:val="000000"/>
+        </w:rPr>
+        <w:t>pendukung</w:t>
+      </w:r>
+      <w:proofErr w:type="spellEnd"/>
+      <w:r>
+        <w:rPr>
+          <w:color w:val="000000"/>
+        </w:rPr>
+        <w:t xml:space="preserve"> </w:t>
+      </w:r>
+      <w:proofErr w:type="spellStart"/>
+      <w:r>
+        <w:rPr>
+          <w:color w:val="000000"/>
+        </w:rPr>
+        <w:t>atas</w:t>
+      </w:r>
+      <w:proofErr w:type="spellEnd"/>
+      <w:r>
+        <w:rPr>
+          <w:color w:val="000000"/>
+        </w:rPr>
+        <w:t xml:space="preserve"> </w:t>
+      </w:r>
+      <w:proofErr w:type="spellStart"/>
+      <w:r>
+        <w:rPr>
+          <w:color w:val="000000"/>
+        </w:rPr>
+        <w:t>jawaban</w:t>
+      </w:r>
+      <w:proofErr w:type="spellEnd"/>
+      <w:r>
+        <w:rPr>
+          <w:color w:val="000000"/>
+        </w:rPr>
+        <w:t xml:space="preserve"> </w:t>
+      </w:r>
+      <w:proofErr w:type="spellStart"/>
+      <w:r>
+        <w:rPr>
+          <w:color w:val="000000"/>
+        </w:rPr>
+        <w:t>tersebut</w:t>
+      </w:r>
+      <w:proofErr w:type="spellEnd"/>
+      <w:r>
+        <w:rPr>
+          <w:color w:val="000000"/>
+        </w:rPr>
+        <w:t xml:space="preserve">. </w:t>
+      </w:r>
+      <w:proofErr w:type="spellStart"/>
+      <w:r>
+        <w:rPr>
+          <w:color w:val="000000"/>
+        </w:rPr>
+        <w:t>Berikut</w:t>
+      </w:r>
+      <w:proofErr w:type="spellEnd"/>
+      <w:r>
+        <w:rPr>
+          <w:color w:val="000000"/>
+        </w:rPr>
+        <w:t xml:space="preserve"> </w:t>
+      </w:r>
+      <w:proofErr w:type="spellStart"/>
+      <w:r>
+        <w:rPr>
+          <w:color w:val="000000"/>
+        </w:rPr>
+        <w:t>merupakan</w:t>
+      </w:r>
+      <w:proofErr w:type="spellEnd"/>
+      <w:r>
+        <w:rPr>
+          <w:color w:val="000000"/>
+        </w:rPr>
+        <w:t xml:space="preserve"> </w:t>
+      </w:r>
+      <w:proofErr w:type="spellStart"/>
+      <w:r>
+        <w:rPr>
+          <w:color w:val="000000"/>
+        </w:rPr>
+        <w:t>beberapa</w:t>
+      </w:r>
+      <w:proofErr w:type="spellEnd"/>
+      <w:r>
+        <w:rPr>
+          <w:color w:val="000000"/>
+        </w:rPr>
+        <w:t xml:space="preserve"> </w:t>
+      </w:r>
+      <w:proofErr w:type="spellStart"/>
+      <w:r>
+        <w:rPr>
+          <w:color w:val="000000"/>
+        </w:rPr>
+        <w:t>kesimpulan</w:t>
+      </w:r>
+      <w:proofErr w:type="spellEnd"/>
+      <w:r>
+        <w:rPr>
+          <w:color w:val="000000"/>
+        </w:rPr>
+        <w:t xml:space="preserve"> yang </w:t>
+      </w:r>
+      <w:proofErr w:type="spellStart"/>
+      <w:r>
+        <w:rPr>
+          <w:color w:val="000000"/>
+        </w:rPr>
+        <w:t>didapatkan</w:t>
+      </w:r>
+      <w:proofErr w:type="spellEnd"/>
+      <w:r>
+        <w:rPr>
+          <w:color w:val="000000"/>
+        </w:rPr>
+        <w:t>.</w:t>
       </w:r>
     </w:p>
     <w:p>
@@ -165,49 +972,224 @@
         </w:rPr>
         <w:t xml:space="preserve">Website </w:t>
       </w:r>
-      <w:r>
-        <w:t>manajemen bisnis penjualan ban</w:t>
-      </w:r>
-      <w:r>
-        <w:rPr>
-          <w:rFonts w:eastAsia="Times New Roman"/>
-          <w:color w:val="000000"/>
-          <w:szCs w:val="24"/>
-        </w:rPr>
-        <w:t xml:space="preserve"> mampu </w:t>
-      </w:r>
-      <w:r>
-        <w:t xml:space="preserve">mempercepat </w:t>
-      </w:r>
-      <w:r>
-        <w:rPr>
-          <w:rFonts w:eastAsia="Times New Roman"/>
-          <w:color w:val="000000"/>
-          <w:szCs w:val="24"/>
-        </w:rPr>
-        <w:t>dan memudahkan perusahaan dalam melakukan pencatatan baran</w:t>
-      </w:r>
-      <w:r>
-        <w:t>g,</w:t>
-      </w:r>
-      <w:r>
-        <w:rPr>
-          <w:rFonts w:eastAsia="Times New Roman"/>
-          <w:color w:val="000000"/>
-          <w:szCs w:val="24"/>
-        </w:rPr>
-        <w:t xml:space="preserve"> pembelian, da</w:t>
+      <w:proofErr w:type="spellStart"/>
+      <w:r>
+        <w:t>manajemen</w:t>
+      </w:r>
+      <w:proofErr w:type="spellEnd"/>
+      <w:r>
+        <w:t xml:space="preserve"> </w:t>
+      </w:r>
+      <w:proofErr w:type="spellStart"/>
+      <w:r>
+        <w:t>bisnis</w:t>
+      </w:r>
+      <w:proofErr w:type="spellEnd"/>
+      <w:r>
+        <w:t xml:space="preserve"> </w:t>
+      </w:r>
+      <w:proofErr w:type="spellStart"/>
+      <w:r>
+        <w:t>penjualan</w:t>
+      </w:r>
+      <w:proofErr w:type="spellEnd"/>
+      <w:r>
+        <w:t xml:space="preserve"> ban</w:t>
+      </w:r>
+      <w:r>
+        <w:rPr>
+          <w:rFonts w:eastAsia="Times New Roman"/>
+          <w:color w:val="000000"/>
+          <w:szCs w:val="24"/>
+        </w:rPr>
+        <w:t xml:space="preserve"> </w:t>
+      </w:r>
+      <w:proofErr w:type="spellStart"/>
+      <w:r>
+        <w:rPr>
+          <w:rFonts w:eastAsia="Times New Roman"/>
+          <w:color w:val="000000"/>
+          <w:szCs w:val="24"/>
+        </w:rPr>
+        <w:t>mampu</w:t>
+      </w:r>
+      <w:proofErr w:type="spellEnd"/>
+      <w:r>
+        <w:rPr>
+          <w:rFonts w:eastAsia="Times New Roman"/>
+          <w:color w:val="000000"/>
+          <w:szCs w:val="24"/>
+        </w:rPr>
+        <w:t xml:space="preserve"> </w:t>
+      </w:r>
+      <w:proofErr w:type="spellStart"/>
+      <w:r>
+        <w:t>mempercepat</w:t>
+      </w:r>
+      <w:proofErr w:type="spellEnd"/>
+      <w:r>
+        <w:t xml:space="preserve"> </w:t>
+      </w:r>
+      <w:r>
+        <w:rPr>
+          <w:rFonts w:eastAsia="Times New Roman"/>
+          <w:color w:val="000000"/>
+          <w:szCs w:val="24"/>
+        </w:rPr>
+        <w:t xml:space="preserve">dan </w:t>
+      </w:r>
+      <w:proofErr w:type="spellStart"/>
+      <w:r>
+        <w:rPr>
+          <w:rFonts w:eastAsia="Times New Roman"/>
+          <w:color w:val="000000"/>
+          <w:szCs w:val="24"/>
+        </w:rPr>
+        <w:t>memudahkan</w:t>
+      </w:r>
+      <w:proofErr w:type="spellEnd"/>
+      <w:r>
+        <w:rPr>
+          <w:rFonts w:eastAsia="Times New Roman"/>
+          <w:color w:val="000000"/>
+          <w:szCs w:val="24"/>
+        </w:rPr>
+        <w:t xml:space="preserve"> </w:t>
+      </w:r>
+      <w:proofErr w:type="spellStart"/>
+      <w:r>
+        <w:rPr>
+          <w:rFonts w:eastAsia="Times New Roman"/>
+          <w:color w:val="000000"/>
+          <w:szCs w:val="24"/>
+        </w:rPr>
+        <w:t>perusahaan</w:t>
+      </w:r>
+      <w:proofErr w:type="spellEnd"/>
+      <w:r>
+        <w:rPr>
+          <w:rFonts w:eastAsia="Times New Roman"/>
+          <w:color w:val="000000"/>
+          <w:szCs w:val="24"/>
+        </w:rPr>
+        <w:t xml:space="preserve"> </w:t>
+      </w:r>
+      <w:proofErr w:type="spellStart"/>
+      <w:r>
+        <w:rPr>
+          <w:rFonts w:eastAsia="Times New Roman"/>
+          <w:color w:val="000000"/>
+          <w:szCs w:val="24"/>
+        </w:rPr>
+        <w:t>dalam</w:t>
+      </w:r>
+      <w:proofErr w:type="spellEnd"/>
+      <w:r>
+        <w:rPr>
+          <w:rFonts w:eastAsia="Times New Roman"/>
+          <w:color w:val="000000"/>
+          <w:szCs w:val="24"/>
+        </w:rPr>
+        <w:t xml:space="preserve"> </w:t>
+      </w:r>
+      <w:proofErr w:type="spellStart"/>
+      <w:r>
+        <w:rPr>
+          <w:rFonts w:eastAsia="Times New Roman"/>
+          <w:color w:val="000000"/>
+          <w:szCs w:val="24"/>
+        </w:rPr>
+        <w:t>melakukan</w:t>
+      </w:r>
+      <w:proofErr w:type="spellEnd"/>
+      <w:r>
+        <w:rPr>
+          <w:rFonts w:eastAsia="Times New Roman"/>
+          <w:color w:val="000000"/>
+          <w:szCs w:val="24"/>
+        </w:rPr>
+        <w:t xml:space="preserve"> </w:t>
+      </w:r>
+      <w:proofErr w:type="spellStart"/>
+      <w:r>
+        <w:rPr>
+          <w:rFonts w:eastAsia="Times New Roman"/>
+          <w:color w:val="000000"/>
+          <w:szCs w:val="24"/>
+        </w:rPr>
+        <w:t>pencatatan</w:t>
+      </w:r>
+      <w:proofErr w:type="spellEnd"/>
+      <w:r>
+        <w:rPr>
+          <w:rFonts w:eastAsia="Times New Roman"/>
+          <w:color w:val="000000"/>
+          <w:szCs w:val="24"/>
+        </w:rPr>
+        <w:t xml:space="preserve"> </w:t>
+      </w:r>
+      <w:proofErr w:type="spellStart"/>
+      <w:r>
+        <w:rPr>
+          <w:rFonts w:eastAsia="Times New Roman"/>
+          <w:color w:val="000000"/>
+          <w:szCs w:val="24"/>
+        </w:rPr>
+        <w:t>baran</w:t>
+      </w:r>
+      <w:r>
+        <w:t>g</w:t>
+      </w:r>
+      <w:proofErr w:type="spellEnd"/>
+      <w:r>
+        <w:t>,</w:t>
+      </w:r>
+      <w:r>
+        <w:rPr>
+          <w:rFonts w:eastAsia="Times New Roman"/>
+          <w:color w:val="000000"/>
+          <w:szCs w:val="24"/>
+        </w:rPr>
+        <w:t xml:space="preserve"> </w:t>
+      </w:r>
+      <w:proofErr w:type="spellStart"/>
+      <w:r>
+        <w:rPr>
+          <w:rFonts w:eastAsia="Times New Roman"/>
+          <w:color w:val="000000"/>
+          <w:szCs w:val="24"/>
+        </w:rPr>
+        <w:t>pembelian</w:t>
+      </w:r>
+      <w:proofErr w:type="spellEnd"/>
+      <w:r>
+        <w:rPr>
+          <w:rFonts w:eastAsia="Times New Roman"/>
+          <w:color w:val="000000"/>
+          <w:szCs w:val="24"/>
+        </w:rPr>
+        <w:t>, da</w:t>
       </w:r>
       <w:r>
         <w:t xml:space="preserve">n </w:t>
       </w:r>
-      <w:r>
-        <w:rPr>
-          <w:rFonts w:eastAsia="Times New Roman"/>
-          <w:color w:val="000000"/>
-          <w:szCs w:val="24"/>
-        </w:rPr>
-        <w:t>penjualan.</w:t>
+      <w:proofErr w:type="spellStart"/>
+      <w:r>
+        <w:rPr>
+          <w:rFonts w:eastAsia="Times New Roman"/>
+          <w:color w:val="000000"/>
+          <w:szCs w:val="24"/>
+        </w:rPr>
+        <w:t>penjualan</w:t>
+      </w:r>
+      <w:proofErr w:type="spellEnd"/>
+      <w:r>
+        <w:rPr>
+          <w:rFonts w:eastAsia="Times New Roman"/>
+          <w:color w:val="000000"/>
+          <w:szCs w:val="24"/>
+        </w:rPr>
+        <w:t>.</w:t>
       </w:r>
     </w:p>
     <w:p>
@@ -238,9 +1220,107 @@
         </w:rPr>
         <w:t xml:space="preserve">Website </w:t>
       </w:r>
-      <w:r>
-        <w:t>manajemen bisnis penjualan ban mampu mempercepat perusahaan dalam memproses transaksi penjualan dan pembelian dengan akurat</w:t>
-      </w:r>
+      <w:proofErr w:type="spellStart"/>
+      <w:r>
+        <w:t>manajemen</w:t>
+      </w:r>
+      <w:proofErr w:type="spellEnd"/>
+      <w:r>
+        <w:t xml:space="preserve"> </w:t>
+      </w:r>
+      <w:proofErr w:type="spellStart"/>
+      <w:r>
+        <w:t>bisnis</w:t>
+      </w:r>
+      <w:proofErr w:type="spellEnd"/>
+      <w:r>
+        <w:t xml:space="preserve"> </w:t>
+      </w:r>
+      <w:proofErr w:type="spellStart"/>
+      <w:r>
+        <w:t>penjualan</w:t>
+      </w:r>
+      <w:proofErr w:type="spellEnd"/>
+      <w:r>
+        <w:t xml:space="preserve"> ban </w:t>
+      </w:r>
+      <w:proofErr w:type="spellStart"/>
+      <w:r>
+        <w:t>mampu</w:t>
+      </w:r>
+      <w:proofErr w:type="spellEnd"/>
+      <w:r>
+        <w:t xml:space="preserve"> </w:t>
+      </w:r>
+      <w:proofErr w:type="spellStart"/>
+      <w:r>
+        <w:t>mempercepat</w:t>
+      </w:r>
+      <w:proofErr w:type="spellEnd"/>
+      <w:r>
+        <w:t xml:space="preserve"> </w:t>
+      </w:r>
+      <w:proofErr w:type="spellStart"/>
+      <w:r>
+        <w:t>perusahaan</w:t>
+      </w:r>
+      <w:proofErr w:type="spellEnd"/>
+      <w:r>
+        <w:t xml:space="preserve"> </w:t>
+      </w:r>
+      <w:proofErr w:type="spellStart"/>
+      <w:r>
+        <w:t>dalam</w:t>
+      </w:r>
+      <w:proofErr w:type="spellEnd"/>
+      <w:r>
+        <w:t xml:space="preserve"> </w:t>
+      </w:r>
+      <w:proofErr w:type="spellStart"/>
+      <w:r>
+        <w:t>memproses</w:t>
+      </w:r>
+      <w:proofErr w:type="spellEnd"/>
+      <w:r>
+        <w:t xml:space="preserve"> </w:t>
+      </w:r>
+      <w:proofErr w:type="spellStart"/>
+      <w:r>
+        <w:t>transaksi</w:t>
+      </w:r>
+      <w:proofErr w:type="spellEnd"/>
+      <w:r>
+        <w:t xml:space="preserve"> </w:t>
+      </w:r>
+      <w:proofErr w:type="spellStart"/>
+      <w:r>
+        <w:t>penjualan</w:t>
+      </w:r>
+      <w:proofErr w:type="spellEnd"/>
+      <w:r>
+        <w:t xml:space="preserve"> dan </w:t>
+      </w:r>
+      <w:proofErr w:type="spellStart"/>
+      <w:r>
+        <w:t>pembelian</w:t>
+      </w:r>
+      <w:proofErr w:type="spellEnd"/>
+      <w:r>
+        <w:t xml:space="preserve"> </w:t>
+      </w:r>
+      <w:proofErr w:type="spellStart"/>
+      <w:r>
+        <w:t>dengan</w:t>
+      </w:r>
+      <w:proofErr w:type="spellEnd"/>
+      <w:r>
+        <w:t xml:space="preserve"> </w:t>
+      </w:r>
+      <w:proofErr w:type="spellStart"/>
+      <w:r>
+        <w:t>akurat</w:t>
+      </w:r>
+      <w:proofErr w:type="spellEnd"/>
       <w:r>
         <w:rPr>
           <w:rFonts w:eastAsia="Times New Roman"/>
@@ -270,35 +1350,503 @@
           <w:szCs w:val="24"/>
         </w:rPr>
       </w:pPr>
-      <w:r>
-        <w:rPr>
-          <w:rFonts w:eastAsia="Times New Roman"/>
-          <w:color w:val="000000"/>
-          <w:szCs w:val="24"/>
-        </w:rPr>
-        <w:t xml:space="preserve">Secara garis besar fitur – fitur pada aplikasi website </w:t>
-      </w:r>
-      <w:r>
-        <w:t>manajemen bisnis penjualan ban</w:t>
-      </w:r>
-      <w:r>
-        <w:rPr>
-          <w:rFonts w:eastAsia="Times New Roman"/>
-          <w:color w:val="000000"/>
-          <w:szCs w:val="24"/>
-        </w:rPr>
-        <w:t xml:space="preserve"> ini dapat dimengerti dengan baik oleh semua </w:t>
-      </w:r>
-      <w:r>
-        <w:t xml:space="preserve">pengguna </w:t>
-      </w:r>
-      <w:r>
-        <w:rPr>
-          <w:rFonts w:eastAsia="Times New Roman"/>
-          <w:color w:val="000000"/>
-          <w:szCs w:val="24"/>
-        </w:rPr>
-        <w:t>yang terlibat pada aplikasi ini, karena berdasarkan hasil kuisioner seluruhnya dapat mengerti mengenai cara penggunaan website ini.</w:t>
+      <w:proofErr w:type="spellStart"/>
+      <w:r>
+        <w:rPr>
+          <w:rFonts w:eastAsia="Times New Roman"/>
+          <w:color w:val="000000"/>
+          <w:szCs w:val="24"/>
+        </w:rPr>
+        <w:t>Secara</w:t>
+      </w:r>
+      <w:proofErr w:type="spellEnd"/>
+      <w:r>
+        <w:rPr>
+          <w:rFonts w:eastAsia="Times New Roman"/>
+          <w:color w:val="000000"/>
+          <w:szCs w:val="24"/>
+        </w:rPr>
+        <w:t xml:space="preserve"> garis </w:t>
+      </w:r>
+      <w:proofErr w:type="spellStart"/>
+      <w:r>
+        <w:rPr>
+          <w:rFonts w:eastAsia="Times New Roman"/>
+          <w:color w:val="000000"/>
+          <w:szCs w:val="24"/>
+        </w:rPr>
+        <w:t>besar</w:t>
+      </w:r>
+      <w:proofErr w:type="spellEnd"/>
+      <w:r>
+        <w:rPr>
+          <w:rFonts w:eastAsia="Times New Roman"/>
+          <w:color w:val="000000"/>
+          <w:szCs w:val="24"/>
+        </w:rPr>
+        <w:t xml:space="preserve"> </w:t>
+      </w:r>
+      <w:proofErr w:type="spellStart"/>
+      <w:r>
+        <w:rPr>
+          <w:rFonts w:eastAsia="Times New Roman"/>
+          <w:color w:val="000000"/>
+          <w:szCs w:val="24"/>
+        </w:rPr>
+        <w:t>fitur</w:t>
+      </w:r>
+      <w:proofErr w:type="spellEnd"/>
+      <w:r>
+        <w:rPr>
+          <w:rFonts w:eastAsia="Times New Roman"/>
+          <w:color w:val="000000"/>
+          <w:szCs w:val="24"/>
+        </w:rPr>
+        <w:t xml:space="preserve"> – </w:t>
+      </w:r>
+      <w:proofErr w:type="spellStart"/>
+      <w:r>
+        <w:rPr>
+          <w:rFonts w:eastAsia="Times New Roman"/>
+          <w:color w:val="000000"/>
+          <w:szCs w:val="24"/>
+        </w:rPr>
+        <w:t>fitur</w:t>
+      </w:r>
+      <w:proofErr w:type="spellEnd"/>
+      <w:r>
+        <w:rPr>
+          <w:rFonts w:eastAsia="Times New Roman"/>
+          <w:color w:val="000000"/>
+          <w:szCs w:val="24"/>
+        </w:rPr>
+        <w:t xml:space="preserve"> pada </w:t>
+      </w:r>
+      <w:proofErr w:type="spellStart"/>
+      <w:r>
+        <w:rPr>
+          <w:rFonts w:eastAsia="Times New Roman"/>
+          <w:color w:val="000000"/>
+          <w:szCs w:val="24"/>
+        </w:rPr>
+        <w:t>aplikasi</w:t>
+      </w:r>
+      <w:proofErr w:type="spellEnd"/>
+      <w:r>
+        <w:rPr>
+          <w:rFonts w:eastAsia="Times New Roman"/>
+          <w:color w:val="000000"/>
+          <w:szCs w:val="24"/>
+        </w:rPr>
+        <w:t xml:space="preserve"> website </w:t>
+      </w:r>
+      <w:proofErr w:type="spellStart"/>
+      <w:r>
+        <w:t>manajemen</w:t>
+      </w:r>
+      <w:proofErr w:type="spellEnd"/>
+      <w:r>
+        <w:t xml:space="preserve"> </w:t>
+      </w:r>
+      <w:proofErr w:type="spellStart"/>
+      <w:r>
+        <w:t>bisnis</w:t>
+      </w:r>
+      <w:proofErr w:type="spellEnd"/>
+      <w:r>
+        <w:t xml:space="preserve"> </w:t>
+      </w:r>
+      <w:proofErr w:type="spellStart"/>
+      <w:r>
+        <w:t>penjualan</w:t>
+      </w:r>
+      <w:proofErr w:type="spellEnd"/>
+      <w:r>
+        <w:t xml:space="preserve"> ban</w:t>
+      </w:r>
+      <w:r>
+        <w:rPr>
+          <w:rFonts w:eastAsia="Times New Roman"/>
+          <w:color w:val="000000"/>
+          <w:szCs w:val="24"/>
+        </w:rPr>
+        <w:t xml:space="preserve"> </w:t>
+      </w:r>
+      <w:proofErr w:type="spellStart"/>
+      <w:r>
+        <w:rPr>
+          <w:rFonts w:eastAsia="Times New Roman"/>
+          <w:color w:val="000000"/>
+          <w:szCs w:val="24"/>
+        </w:rPr>
+        <w:t>ini</w:t>
+      </w:r>
+      <w:proofErr w:type="spellEnd"/>
+      <w:r>
+        <w:rPr>
+          <w:rFonts w:eastAsia="Times New Roman"/>
+          <w:color w:val="000000"/>
+          <w:szCs w:val="24"/>
+        </w:rPr>
+        <w:t xml:space="preserve"> </w:t>
+      </w:r>
+      <w:proofErr w:type="spellStart"/>
+      <w:r>
+        <w:rPr>
+          <w:rFonts w:eastAsia="Times New Roman"/>
+          <w:color w:val="000000"/>
+          <w:szCs w:val="24"/>
+        </w:rPr>
+        <w:t>dapat</w:t>
+      </w:r>
+      <w:proofErr w:type="spellEnd"/>
+      <w:r>
+        <w:rPr>
+          <w:rFonts w:eastAsia="Times New Roman"/>
+          <w:color w:val="000000"/>
+          <w:szCs w:val="24"/>
+        </w:rPr>
+        <w:t xml:space="preserve"> </w:t>
+      </w:r>
+      <w:proofErr w:type="spellStart"/>
+      <w:r>
+        <w:rPr>
+          <w:rFonts w:eastAsia="Times New Roman"/>
+          <w:color w:val="000000"/>
+          <w:szCs w:val="24"/>
+        </w:rPr>
+        <w:t>dimengerti</w:t>
+      </w:r>
+      <w:proofErr w:type="spellEnd"/>
+      <w:r>
+        <w:rPr>
+          <w:rFonts w:eastAsia="Times New Roman"/>
+          <w:color w:val="000000"/>
+          <w:szCs w:val="24"/>
+        </w:rPr>
+        <w:t xml:space="preserve"> </w:t>
+      </w:r>
+      <w:proofErr w:type="spellStart"/>
+      <w:r>
+        <w:rPr>
+          <w:rFonts w:eastAsia="Times New Roman"/>
+          <w:color w:val="000000"/>
+          <w:szCs w:val="24"/>
+        </w:rPr>
+        <w:t>dengan</w:t>
+      </w:r>
+      <w:proofErr w:type="spellEnd"/>
+      <w:r>
+        <w:rPr>
+          <w:rFonts w:eastAsia="Times New Roman"/>
+          <w:color w:val="000000"/>
+          <w:szCs w:val="24"/>
+        </w:rPr>
+        <w:t xml:space="preserve"> </w:t>
+      </w:r>
+      <w:proofErr w:type="spellStart"/>
+      <w:r>
+        <w:rPr>
+          <w:rFonts w:eastAsia="Times New Roman"/>
+          <w:color w:val="000000"/>
+          <w:szCs w:val="24"/>
+        </w:rPr>
+        <w:t>baik</w:t>
+      </w:r>
+      <w:proofErr w:type="spellEnd"/>
+      <w:r>
+        <w:rPr>
+          <w:rFonts w:eastAsia="Times New Roman"/>
+          <w:color w:val="000000"/>
+          <w:szCs w:val="24"/>
+        </w:rPr>
+        <w:t xml:space="preserve"> oleh </w:t>
+      </w:r>
+      <w:proofErr w:type="spellStart"/>
+      <w:r>
+        <w:rPr>
+          <w:rFonts w:eastAsia="Times New Roman"/>
+          <w:color w:val="000000"/>
+          <w:szCs w:val="24"/>
+        </w:rPr>
+        <w:t>semua</w:t>
+      </w:r>
+      <w:proofErr w:type="spellEnd"/>
+      <w:r>
+        <w:rPr>
+          <w:rFonts w:eastAsia="Times New Roman"/>
+          <w:color w:val="000000"/>
+          <w:szCs w:val="24"/>
+        </w:rPr>
+        <w:t xml:space="preserve"> </w:t>
+      </w:r>
+      <w:proofErr w:type="spellStart"/>
+      <w:r>
+        <w:t>pengguna</w:t>
+      </w:r>
+      <w:proofErr w:type="spellEnd"/>
+      <w:r>
+        <w:t xml:space="preserve"> </w:t>
+      </w:r>
+      <w:r>
+        <w:rPr>
+          <w:rFonts w:eastAsia="Times New Roman"/>
+          <w:color w:val="000000"/>
+          <w:szCs w:val="24"/>
+        </w:rPr>
+        <w:t xml:space="preserve">yang </w:t>
+      </w:r>
+      <w:proofErr w:type="spellStart"/>
+      <w:r>
+        <w:rPr>
+          <w:rFonts w:eastAsia="Times New Roman"/>
+          <w:color w:val="000000"/>
+          <w:szCs w:val="24"/>
+        </w:rPr>
+        <w:t>terlibat</w:t>
+      </w:r>
+      <w:proofErr w:type="spellEnd"/>
+      <w:r>
+        <w:rPr>
+          <w:rFonts w:eastAsia="Times New Roman"/>
+          <w:color w:val="000000"/>
+          <w:szCs w:val="24"/>
+        </w:rPr>
+        <w:t xml:space="preserve"> pada </w:t>
+      </w:r>
+      <w:proofErr w:type="spellStart"/>
+      <w:r>
+        <w:rPr>
+          <w:rFonts w:eastAsia="Times New Roman"/>
+          <w:color w:val="000000"/>
+          <w:szCs w:val="24"/>
+        </w:rPr>
+        <w:t>aplikasi</w:t>
+      </w:r>
+      <w:proofErr w:type="spellEnd"/>
+      <w:r>
+        <w:rPr>
+          <w:rFonts w:eastAsia="Times New Roman"/>
+          <w:color w:val="000000"/>
+          <w:szCs w:val="24"/>
+        </w:rPr>
+        <w:t xml:space="preserve"> </w:t>
+      </w:r>
+      <w:proofErr w:type="spellStart"/>
+      <w:r>
+        <w:rPr>
+          <w:rFonts w:eastAsia="Times New Roman"/>
+          <w:color w:val="000000"/>
+          <w:szCs w:val="24"/>
+        </w:rPr>
+        <w:t>ini</w:t>
+      </w:r>
+      <w:proofErr w:type="spellEnd"/>
+      <w:r>
+        <w:rPr>
+          <w:rFonts w:eastAsia="Times New Roman"/>
+          <w:color w:val="000000"/>
+          <w:szCs w:val="24"/>
+        </w:rPr>
+        <w:t xml:space="preserve">, </w:t>
+      </w:r>
+      <w:proofErr w:type="spellStart"/>
+      <w:r>
+        <w:rPr>
+          <w:rFonts w:eastAsia="Times New Roman"/>
+          <w:color w:val="000000"/>
+          <w:szCs w:val="24"/>
+        </w:rPr>
+        <w:t>karena</w:t>
+      </w:r>
+      <w:proofErr w:type="spellEnd"/>
+      <w:r>
+        <w:rPr>
+          <w:rFonts w:eastAsia="Times New Roman"/>
+          <w:color w:val="000000"/>
+          <w:szCs w:val="24"/>
+        </w:rPr>
+        <w:t xml:space="preserve"> </w:t>
+      </w:r>
+      <w:proofErr w:type="spellStart"/>
+      <w:r>
+        <w:rPr>
+          <w:rFonts w:eastAsia="Times New Roman"/>
+          <w:color w:val="000000"/>
+          <w:szCs w:val="24"/>
+        </w:rPr>
+        <w:t>berdasarkan</w:t>
+      </w:r>
+      <w:proofErr w:type="spellEnd"/>
+      <w:r>
+        <w:rPr>
+          <w:rFonts w:eastAsia="Times New Roman"/>
+          <w:color w:val="000000"/>
+          <w:szCs w:val="24"/>
+        </w:rPr>
+        <w:t xml:space="preserve"> </w:t>
+      </w:r>
+      <w:proofErr w:type="spellStart"/>
+      <w:r>
+        <w:rPr>
+          <w:rFonts w:eastAsia="Times New Roman"/>
+          <w:color w:val="000000"/>
+          <w:szCs w:val="24"/>
+        </w:rPr>
+        <w:t>hasil</w:t>
+      </w:r>
+      <w:proofErr w:type="spellEnd"/>
+      <w:r>
+        <w:rPr>
+          <w:rFonts w:eastAsia="Times New Roman"/>
+          <w:color w:val="000000"/>
+          <w:szCs w:val="24"/>
+        </w:rPr>
+        <w:t xml:space="preserve"> </w:t>
+      </w:r>
+      <w:proofErr w:type="spellStart"/>
+      <w:r>
+        <w:rPr>
+          <w:rFonts w:eastAsia="Times New Roman"/>
+          <w:color w:val="000000"/>
+          <w:szCs w:val="24"/>
+        </w:rPr>
+        <w:t>kuisioner</w:t>
+      </w:r>
+      <w:proofErr w:type="spellEnd"/>
+      <w:r>
+        <w:rPr>
+          <w:rFonts w:eastAsia="Times New Roman"/>
+          <w:color w:val="000000"/>
+          <w:szCs w:val="24"/>
+        </w:rPr>
+        <w:t xml:space="preserve"> </w:t>
+      </w:r>
+      <w:proofErr w:type="spellStart"/>
+      <w:r>
+        <w:rPr>
+          <w:rFonts w:eastAsia="Times New Roman"/>
+          <w:color w:val="000000"/>
+          <w:szCs w:val="24"/>
+        </w:rPr>
+        <w:t>seluruhnya</w:t>
+      </w:r>
+      <w:proofErr w:type="spellEnd"/>
+      <w:r>
+        <w:rPr>
+          <w:rFonts w:eastAsia="Times New Roman"/>
+          <w:color w:val="000000"/>
+          <w:szCs w:val="24"/>
+        </w:rPr>
+        <w:t xml:space="preserve"> </w:t>
+      </w:r>
+      <w:proofErr w:type="spellStart"/>
+      <w:r>
+        <w:rPr>
+          <w:rFonts w:eastAsia="Times New Roman"/>
+          <w:color w:val="000000"/>
+          <w:szCs w:val="24"/>
+        </w:rPr>
+        <w:t>dapat</w:t>
+      </w:r>
+      <w:proofErr w:type="spellEnd"/>
+      <w:r>
+        <w:rPr>
+          <w:rFonts w:eastAsia="Times New Roman"/>
+          <w:color w:val="000000"/>
+          <w:szCs w:val="24"/>
+        </w:rPr>
+        <w:t xml:space="preserve"> </w:t>
+      </w:r>
+      <w:proofErr w:type="spellStart"/>
+      <w:r>
+        <w:rPr>
+          <w:rFonts w:eastAsia="Times New Roman"/>
+          <w:color w:val="000000"/>
+          <w:szCs w:val="24"/>
+        </w:rPr>
+        <w:t>mengerti</w:t>
+      </w:r>
+      <w:proofErr w:type="spellEnd"/>
+      <w:r>
+        <w:rPr>
+          <w:rFonts w:eastAsia="Times New Roman"/>
+          <w:color w:val="000000"/>
+          <w:szCs w:val="24"/>
+        </w:rPr>
+        <w:t xml:space="preserve"> </w:t>
+      </w:r>
+      <w:proofErr w:type="spellStart"/>
+      <w:r>
+        <w:rPr>
+          <w:rFonts w:eastAsia="Times New Roman"/>
+          <w:color w:val="000000"/>
+          <w:szCs w:val="24"/>
+        </w:rPr>
+        <w:t>mengenai</w:t>
+      </w:r>
+      <w:proofErr w:type="spellEnd"/>
+      <w:r>
+        <w:rPr>
+          <w:rFonts w:eastAsia="Times New Roman"/>
+          <w:color w:val="000000"/>
+          <w:szCs w:val="24"/>
+        </w:rPr>
+        <w:t xml:space="preserve"> </w:t>
+      </w:r>
+      <w:proofErr w:type="spellStart"/>
+      <w:r>
+        <w:rPr>
+          <w:rFonts w:eastAsia="Times New Roman"/>
+          <w:color w:val="000000"/>
+          <w:szCs w:val="24"/>
+        </w:rPr>
+        <w:t>cara</w:t>
+      </w:r>
+      <w:proofErr w:type="spellEnd"/>
+      <w:r>
+        <w:rPr>
+          <w:rFonts w:eastAsia="Times New Roman"/>
+          <w:color w:val="000000"/>
+          <w:szCs w:val="24"/>
+        </w:rPr>
+        <w:t xml:space="preserve"> </w:t>
+      </w:r>
+      <w:proofErr w:type="spellStart"/>
+      <w:r>
+        <w:rPr>
+          <w:rFonts w:eastAsia="Times New Roman"/>
+          <w:color w:val="000000"/>
+          <w:szCs w:val="24"/>
+        </w:rPr>
+        <w:t>penggunaan</w:t>
+      </w:r>
+      <w:proofErr w:type="spellEnd"/>
+      <w:r>
+        <w:rPr>
+          <w:rFonts w:eastAsia="Times New Roman"/>
+          <w:color w:val="000000"/>
+          <w:szCs w:val="24"/>
+        </w:rPr>
+        <w:t xml:space="preserve"> website </w:t>
+      </w:r>
+      <w:proofErr w:type="spellStart"/>
+      <w:r>
+        <w:rPr>
+          <w:rFonts w:eastAsia="Times New Roman"/>
+          <w:color w:val="000000"/>
+          <w:szCs w:val="24"/>
+        </w:rPr>
+        <w:t>ini</w:t>
+      </w:r>
+      <w:proofErr w:type="spellEnd"/>
+      <w:r>
+        <w:rPr>
+          <w:rFonts w:eastAsia="Times New Roman"/>
+          <w:color w:val="000000"/>
+          <w:szCs w:val="24"/>
+        </w:rPr>
+        <w:t>.</w:t>
       </w:r>
     </w:p>
     <w:p>
@@ -329,9 +1877,131 @@
         </w:rPr>
         <w:t xml:space="preserve">Website </w:t>
       </w:r>
-      <w:r>
-        <w:t>manajemen bisnis penjualan ban mampu membantu perusahaan dalam pembuatan dokumen maupun surat untuk keperluan transaksi dengan akurat</w:t>
-      </w:r>
+      <w:proofErr w:type="spellStart"/>
+      <w:r>
+        <w:t>manajemen</w:t>
+      </w:r>
+      <w:proofErr w:type="spellEnd"/>
+      <w:r>
+        <w:t xml:space="preserve"> </w:t>
+      </w:r>
+      <w:proofErr w:type="spellStart"/>
+      <w:r>
+        <w:t>bisnis</w:t>
+      </w:r>
+      <w:proofErr w:type="spellEnd"/>
+      <w:r>
+        <w:t xml:space="preserve"> </w:t>
+      </w:r>
+      <w:proofErr w:type="spellStart"/>
+      <w:r>
+        <w:t>penjualan</w:t>
+      </w:r>
+      <w:proofErr w:type="spellEnd"/>
+      <w:r>
+        <w:t xml:space="preserve"> ban </w:t>
+      </w:r>
+      <w:proofErr w:type="spellStart"/>
+      <w:r>
+        <w:t>mampu</w:t>
+      </w:r>
+      <w:proofErr w:type="spellEnd"/>
+      <w:r>
+        <w:t xml:space="preserve"> </w:t>
+      </w:r>
+      <w:proofErr w:type="spellStart"/>
+      <w:r>
+        <w:t>membantu</w:t>
+      </w:r>
+      <w:proofErr w:type="spellEnd"/>
+      <w:r>
+        <w:t xml:space="preserve"> </w:t>
+      </w:r>
+      <w:proofErr w:type="spellStart"/>
+      <w:r>
+        <w:t>perusahaan</w:t>
+      </w:r>
+      <w:proofErr w:type="spellEnd"/>
+      <w:r>
+        <w:t xml:space="preserve"> </w:t>
+      </w:r>
+      <w:proofErr w:type="spellStart"/>
+      <w:r>
+        <w:t>dalam</w:t>
+      </w:r>
+      <w:proofErr w:type="spellEnd"/>
+      <w:r>
+        <w:t xml:space="preserve"> </w:t>
+      </w:r>
+      <w:proofErr w:type="spellStart"/>
+      <w:r>
+        <w:t>pembuatan</w:t>
+      </w:r>
+      <w:proofErr w:type="spellEnd"/>
+      <w:r>
+        <w:t xml:space="preserve"> </w:t>
+      </w:r>
+      <w:proofErr w:type="spellStart"/>
+      <w:r>
+        <w:t>dokumen</w:t>
+      </w:r>
+      <w:proofErr w:type="spellEnd"/>
+      <w:r>
+        <w:t xml:space="preserve"> </w:t>
+      </w:r>
+      <w:proofErr w:type="spellStart"/>
+      <w:r>
+        <w:t>maupun</w:t>
+      </w:r>
+      <w:proofErr w:type="spellEnd"/>
+      <w:r>
+        <w:t xml:space="preserve"> </w:t>
+      </w:r>
+      <w:proofErr w:type="spellStart"/>
+      <w:r>
+        <w:t>surat</w:t>
+      </w:r>
+      <w:proofErr w:type="spellEnd"/>
+      <w:r>
+        <w:t xml:space="preserve"> </w:t>
+      </w:r>
+      <w:proofErr w:type="spellStart"/>
+      <w:r>
+        <w:t>untuk</w:t>
+      </w:r>
+      <w:proofErr w:type="spellEnd"/>
+      <w:r>
+        <w:t xml:space="preserve"> </w:t>
+      </w:r>
+      <w:proofErr w:type="spellStart"/>
+      <w:r>
+        <w:t>keperluan</w:t>
+      </w:r>
+      <w:proofErr w:type="spellEnd"/>
+      <w:r>
+        <w:t xml:space="preserve"> </w:t>
+      </w:r>
+      <w:proofErr w:type="spellStart"/>
+      <w:r>
+        <w:t>transaksi</w:t>
+      </w:r>
+      <w:proofErr w:type="spellEnd"/>
+      <w:r>
+        <w:t xml:space="preserve"> </w:t>
+      </w:r>
+      <w:proofErr w:type="spellStart"/>
+      <w:r>
+        <w:t>dengan</w:t>
+      </w:r>
+      <w:proofErr w:type="spellEnd"/>
+      <w:r>
+        <w:t xml:space="preserve"> </w:t>
+      </w:r>
+      <w:proofErr w:type="spellStart"/>
+      <w:r>
+        <w:t>akurat</w:t>
+      </w:r>
+      <w:proofErr w:type="spellEnd"/>
       <w:r>
         <w:rPr>
           <w:rFonts w:eastAsia="Times New Roman"/>
@@ -358,7 +2028,127 @@
       </w:pPr>
       <w:r>
         <w:lastRenderedPageBreak/>
-        <w:t>Website manajemen bisnis penjualan ban mampu membantu manajemen PT. Goldfinger Wheels Indonesia untuk mengambil keputusan dengan pembuatan laporan dengan data terkini dan akurat.</w:t>
+        <w:t xml:space="preserve">Website </w:t>
+      </w:r>
+      <w:proofErr w:type="spellStart"/>
+      <w:r>
+        <w:t>manajemen</w:t>
+      </w:r>
+      <w:proofErr w:type="spellEnd"/>
+      <w:r>
+        <w:t xml:space="preserve"> </w:t>
+      </w:r>
+      <w:proofErr w:type="spellStart"/>
+      <w:r>
+        <w:t>bisnis</w:t>
+      </w:r>
+      <w:proofErr w:type="spellEnd"/>
+      <w:r>
+        <w:t xml:space="preserve"> </w:t>
+      </w:r>
+      <w:proofErr w:type="spellStart"/>
+      <w:r>
+        <w:t>penjualan</w:t>
+      </w:r>
+      <w:proofErr w:type="spellEnd"/>
+      <w:r>
+        <w:t xml:space="preserve"> ban </w:t>
+      </w:r>
+      <w:proofErr w:type="spellStart"/>
+      <w:r>
+        <w:t>mampu</w:t>
+      </w:r>
+      <w:proofErr w:type="spellEnd"/>
+      <w:r>
+        <w:t xml:space="preserve"> </w:t>
+      </w:r>
+      <w:proofErr w:type="spellStart"/>
+      <w:r>
+        <w:t>membantu</w:t>
+      </w:r>
+      <w:proofErr w:type="spellEnd"/>
+      <w:r>
+        <w:t xml:space="preserve"> </w:t>
+      </w:r>
+      <w:proofErr w:type="spellStart"/>
+      <w:r>
+        <w:t>manajemen</w:t>
+      </w:r>
+      <w:proofErr w:type="spellEnd"/>
+      <w:r>
+        <w:t xml:space="preserve"> PT. Goldfinger Wheels Indonesia </w:t>
+      </w:r>
+      <w:proofErr w:type="spellStart"/>
+      <w:r>
+        <w:t>untuk</w:t>
+      </w:r>
+      <w:proofErr w:type="spellEnd"/>
+      <w:r>
+        <w:t xml:space="preserve"> </w:t>
+      </w:r>
+      <w:proofErr w:type="spellStart"/>
+      <w:r>
+        <w:t>mengambil</w:t>
+      </w:r>
+      <w:proofErr w:type="spellEnd"/>
+      <w:r>
+        <w:t xml:space="preserve"> </w:t>
+      </w:r>
+      <w:proofErr w:type="spellStart"/>
+      <w:r>
+        <w:t>keputusan</w:t>
+      </w:r>
+      <w:proofErr w:type="spellEnd"/>
+      <w:r>
+        <w:t xml:space="preserve"> </w:t>
+      </w:r>
+      <w:proofErr w:type="spellStart"/>
+      <w:r>
+        <w:t>dengan</w:t>
+      </w:r>
+      <w:proofErr w:type="spellEnd"/>
+      <w:r>
+        <w:t xml:space="preserve"> </w:t>
+      </w:r>
+      <w:proofErr w:type="spellStart"/>
+      <w:r>
+        <w:t>pembuatan</w:t>
+      </w:r>
+      <w:proofErr w:type="spellEnd"/>
+      <w:r>
+        <w:t xml:space="preserve"> </w:t>
+      </w:r>
+      <w:proofErr w:type="spellStart"/>
+      <w:r>
+        <w:t>laporan</w:t>
+      </w:r>
+      <w:proofErr w:type="spellEnd"/>
+      <w:r>
+        <w:t xml:space="preserve"> </w:t>
+      </w:r>
+      <w:proofErr w:type="spellStart"/>
+      <w:r>
+        <w:t>dengan</w:t>
+      </w:r>
+      <w:proofErr w:type="spellEnd"/>
+      <w:r>
+        <w:t xml:space="preserve"> data </w:t>
+      </w:r>
+      <w:proofErr w:type="spellStart"/>
+      <w:r>
+        <w:t>terkini</w:t>
+      </w:r>
+      <w:proofErr w:type="spellEnd"/>
+      <w:r>
+        <w:t xml:space="preserve"> dan </w:t>
+      </w:r>
+      <w:proofErr w:type="spellStart"/>
+      <w:r>
+        <w:t>akurat</w:t>
+      </w:r>
+      <w:proofErr w:type="spellEnd"/>
+      <w:r>
+        <w:t>.</w:t>
       </w:r>
     </w:p>
     <w:p>
@@ -412,7 +2202,539 @@
         <w:rPr>
           <w:color w:val="000000"/>
         </w:rPr>
-        <w:t>Pada bagian ini akan dijelaskan mengenai saran yang dapat digunakan untuk pengembangan lebih lanjut mengenai aplikasi Tugas Akhir ini. Diharapkan dengan adanya saran ini dapat membantu pengembangan aplikasi untuk mengembangkan program lebih lanjut. Berikut ini adalah beberapa saran yang dapat diberikan untuk aplikasi Tugas Akhir yang telah dibuat:</w:t>
+        <w:t xml:space="preserve">Pada </w:t>
+      </w:r>
+      <w:proofErr w:type="spellStart"/>
+      <w:r>
+        <w:rPr>
+          <w:color w:val="000000"/>
+        </w:rPr>
+        <w:t>bagian</w:t>
+      </w:r>
+      <w:proofErr w:type="spellEnd"/>
+      <w:r>
+        <w:rPr>
+          <w:color w:val="000000"/>
+        </w:rPr>
+        <w:t xml:space="preserve"> </w:t>
+      </w:r>
+      <w:proofErr w:type="spellStart"/>
+      <w:r>
+        <w:rPr>
+          <w:color w:val="000000"/>
+        </w:rPr>
+        <w:t>ini</w:t>
+      </w:r>
+      <w:proofErr w:type="spellEnd"/>
+      <w:r>
+        <w:rPr>
+          <w:color w:val="000000"/>
+        </w:rPr>
+        <w:t xml:space="preserve"> </w:t>
+      </w:r>
+      <w:proofErr w:type="spellStart"/>
+      <w:r>
+        <w:rPr>
+          <w:color w:val="000000"/>
+        </w:rPr>
+        <w:t>akan</w:t>
+      </w:r>
+      <w:proofErr w:type="spellEnd"/>
+      <w:r>
+        <w:rPr>
+          <w:color w:val="000000"/>
+        </w:rPr>
+        <w:t xml:space="preserve"> </w:t>
+      </w:r>
+      <w:proofErr w:type="spellStart"/>
+      <w:r>
+        <w:rPr>
+          <w:color w:val="000000"/>
+        </w:rPr>
+        <w:t>dijelaskan</w:t>
+      </w:r>
+      <w:proofErr w:type="spellEnd"/>
+      <w:r>
+        <w:rPr>
+          <w:color w:val="000000"/>
+        </w:rPr>
+        <w:t xml:space="preserve"> </w:t>
+      </w:r>
+      <w:proofErr w:type="spellStart"/>
+      <w:r>
+        <w:rPr>
+          <w:color w:val="000000"/>
+        </w:rPr>
+        <w:t>mengenai</w:t>
+      </w:r>
+      <w:proofErr w:type="spellEnd"/>
+      <w:r>
+        <w:rPr>
+          <w:color w:val="000000"/>
+        </w:rPr>
+        <w:t xml:space="preserve"> saran yang </w:t>
+      </w:r>
+      <w:proofErr w:type="spellStart"/>
+      <w:r>
+        <w:rPr>
+          <w:color w:val="000000"/>
+        </w:rPr>
+        <w:t>dapat</w:t>
+      </w:r>
+      <w:proofErr w:type="spellEnd"/>
+      <w:r>
+        <w:rPr>
+          <w:color w:val="000000"/>
+        </w:rPr>
+        <w:t xml:space="preserve"> </w:t>
+      </w:r>
+      <w:proofErr w:type="spellStart"/>
+      <w:r>
+        <w:rPr>
+          <w:color w:val="000000"/>
+        </w:rPr>
+        <w:t>digunakan</w:t>
+      </w:r>
+      <w:proofErr w:type="spellEnd"/>
+      <w:r>
+        <w:rPr>
+          <w:color w:val="000000"/>
+        </w:rPr>
+        <w:t xml:space="preserve"> </w:t>
+      </w:r>
+      <w:proofErr w:type="spellStart"/>
+      <w:r>
+        <w:rPr>
+          <w:color w:val="000000"/>
+        </w:rPr>
+        <w:t>untuk</w:t>
+      </w:r>
+      <w:proofErr w:type="spellEnd"/>
+      <w:r>
+        <w:rPr>
+          <w:color w:val="000000"/>
+        </w:rPr>
+        <w:t xml:space="preserve"> </w:t>
+      </w:r>
+      <w:proofErr w:type="spellStart"/>
+      <w:r>
+        <w:rPr>
+          <w:color w:val="000000"/>
+        </w:rPr>
+        <w:t>pengembangan</w:t>
+      </w:r>
+      <w:proofErr w:type="spellEnd"/>
+      <w:r>
+        <w:rPr>
+          <w:color w:val="000000"/>
+        </w:rPr>
+        <w:t xml:space="preserve"> </w:t>
+      </w:r>
+      <w:proofErr w:type="spellStart"/>
+      <w:r>
+        <w:rPr>
+          <w:color w:val="000000"/>
+        </w:rPr>
+        <w:t>lebih</w:t>
+      </w:r>
+      <w:proofErr w:type="spellEnd"/>
+      <w:r>
+        <w:rPr>
+          <w:color w:val="000000"/>
+        </w:rPr>
+        <w:t xml:space="preserve"> </w:t>
+      </w:r>
+      <w:proofErr w:type="spellStart"/>
+      <w:r>
+        <w:rPr>
+          <w:color w:val="000000"/>
+        </w:rPr>
+        <w:t>lanjut</w:t>
+      </w:r>
+      <w:proofErr w:type="spellEnd"/>
+      <w:r>
+        <w:rPr>
+          <w:color w:val="000000"/>
+        </w:rPr>
+        <w:t xml:space="preserve"> </w:t>
+      </w:r>
+      <w:proofErr w:type="spellStart"/>
+      <w:r>
+        <w:rPr>
+          <w:color w:val="000000"/>
+        </w:rPr>
+        <w:t>mengenai</w:t>
+      </w:r>
+      <w:proofErr w:type="spellEnd"/>
+      <w:r>
+        <w:rPr>
+          <w:color w:val="000000"/>
+        </w:rPr>
+        <w:t xml:space="preserve"> </w:t>
+      </w:r>
+      <w:proofErr w:type="spellStart"/>
+      <w:r>
+        <w:rPr>
+          <w:color w:val="000000"/>
+        </w:rPr>
+        <w:t>aplikasi</w:t>
+      </w:r>
+      <w:proofErr w:type="spellEnd"/>
+      <w:r>
+        <w:rPr>
+          <w:color w:val="000000"/>
+        </w:rPr>
+        <w:t xml:space="preserve"> </w:t>
+      </w:r>
+      <w:proofErr w:type="spellStart"/>
+      <w:r>
+        <w:rPr>
+          <w:color w:val="000000"/>
+        </w:rPr>
+        <w:t>Tugas</w:t>
+      </w:r>
+      <w:proofErr w:type="spellEnd"/>
+      <w:r>
+        <w:rPr>
+          <w:color w:val="000000"/>
+        </w:rPr>
+        <w:t xml:space="preserve"> Akhir </w:t>
+      </w:r>
+      <w:proofErr w:type="spellStart"/>
+      <w:r>
+        <w:rPr>
+          <w:color w:val="000000"/>
+        </w:rPr>
+        <w:t>ini</w:t>
+      </w:r>
+      <w:proofErr w:type="spellEnd"/>
+      <w:r>
+        <w:rPr>
+          <w:color w:val="000000"/>
+        </w:rPr>
+        <w:t xml:space="preserve">. </w:t>
+      </w:r>
+      <w:proofErr w:type="spellStart"/>
+      <w:r>
+        <w:rPr>
+          <w:color w:val="000000"/>
+        </w:rPr>
+        <w:t>Diharapkan</w:t>
+      </w:r>
+      <w:proofErr w:type="spellEnd"/>
+      <w:r>
+        <w:rPr>
+          <w:color w:val="000000"/>
+        </w:rPr>
+        <w:t xml:space="preserve"> </w:t>
+      </w:r>
+      <w:proofErr w:type="spellStart"/>
+      <w:r>
+        <w:rPr>
+          <w:color w:val="000000"/>
+        </w:rPr>
+        <w:t>dengan</w:t>
+      </w:r>
+      <w:proofErr w:type="spellEnd"/>
+      <w:r>
+        <w:rPr>
+          <w:color w:val="000000"/>
+        </w:rPr>
+        <w:t xml:space="preserve"> </w:t>
+      </w:r>
+      <w:proofErr w:type="spellStart"/>
+      <w:r>
+        <w:rPr>
+          <w:color w:val="000000"/>
+        </w:rPr>
+        <w:t>adanya</w:t>
+      </w:r>
+      <w:proofErr w:type="spellEnd"/>
+      <w:r>
+        <w:rPr>
+          <w:color w:val="000000"/>
+        </w:rPr>
+        <w:t xml:space="preserve"> saran </w:t>
+      </w:r>
+      <w:proofErr w:type="spellStart"/>
+      <w:r>
+        <w:rPr>
+          <w:color w:val="000000"/>
+        </w:rPr>
+        <w:t>ini</w:t>
+      </w:r>
+      <w:proofErr w:type="spellEnd"/>
+      <w:r>
+        <w:rPr>
+          <w:color w:val="000000"/>
+        </w:rPr>
+        <w:t xml:space="preserve"> </w:t>
+      </w:r>
+      <w:proofErr w:type="spellStart"/>
+      <w:r>
+        <w:rPr>
+          <w:color w:val="000000"/>
+        </w:rPr>
+        <w:t>dapat</w:t>
+      </w:r>
+      <w:proofErr w:type="spellEnd"/>
+      <w:r>
+        <w:rPr>
+          <w:color w:val="000000"/>
+        </w:rPr>
+        <w:t xml:space="preserve"> </w:t>
+      </w:r>
+      <w:proofErr w:type="spellStart"/>
+      <w:r>
+        <w:rPr>
+          <w:color w:val="000000"/>
+        </w:rPr>
+        <w:t>membantu</w:t>
+      </w:r>
+      <w:proofErr w:type="spellEnd"/>
+      <w:r>
+        <w:rPr>
+          <w:color w:val="000000"/>
+        </w:rPr>
+        <w:t xml:space="preserve"> </w:t>
+      </w:r>
+      <w:proofErr w:type="spellStart"/>
+      <w:r>
+        <w:rPr>
+          <w:color w:val="000000"/>
+        </w:rPr>
+        <w:t>pengembangan</w:t>
+      </w:r>
+      <w:proofErr w:type="spellEnd"/>
+      <w:r>
+        <w:rPr>
+          <w:color w:val="000000"/>
+        </w:rPr>
+        <w:t xml:space="preserve"> </w:t>
+      </w:r>
+      <w:proofErr w:type="spellStart"/>
+      <w:r>
+        <w:rPr>
+          <w:color w:val="000000"/>
+        </w:rPr>
+        <w:t>aplikasi</w:t>
+      </w:r>
+      <w:proofErr w:type="spellEnd"/>
+      <w:r>
+        <w:rPr>
+          <w:color w:val="000000"/>
+        </w:rPr>
+        <w:t xml:space="preserve"> </w:t>
+      </w:r>
+      <w:proofErr w:type="spellStart"/>
+      <w:r>
+        <w:rPr>
+          <w:color w:val="000000"/>
+        </w:rPr>
+        <w:t>untuk</w:t>
+      </w:r>
+      <w:proofErr w:type="spellEnd"/>
+      <w:r>
+        <w:rPr>
+          <w:color w:val="000000"/>
+        </w:rPr>
+        <w:t xml:space="preserve"> </w:t>
+      </w:r>
+      <w:proofErr w:type="spellStart"/>
+      <w:r>
+        <w:rPr>
+          <w:color w:val="000000"/>
+        </w:rPr>
+        <w:t>mengembangkan</w:t>
+      </w:r>
+      <w:proofErr w:type="spellEnd"/>
+      <w:r>
+        <w:rPr>
+          <w:color w:val="000000"/>
+        </w:rPr>
+        <w:t xml:space="preserve"> program </w:t>
+      </w:r>
+      <w:proofErr w:type="spellStart"/>
+      <w:r>
+        <w:rPr>
+          <w:color w:val="000000"/>
+        </w:rPr>
+        <w:t>lebih</w:t>
+      </w:r>
+      <w:proofErr w:type="spellEnd"/>
+      <w:r>
+        <w:rPr>
+          <w:color w:val="000000"/>
+        </w:rPr>
+        <w:t xml:space="preserve"> </w:t>
+      </w:r>
+      <w:proofErr w:type="spellStart"/>
+      <w:r>
+        <w:rPr>
+          <w:color w:val="000000"/>
+        </w:rPr>
+        <w:t>lanjut</w:t>
+      </w:r>
+      <w:proofErr w:type="spellEnd"/>
+      <w:r>
+        <w:rPr>
+          <w:color w:val="000000"/>
+        </w:rPr>
+        <w:t xml:space="preserve">. </w:t>
+      </w:r>
+      <w:proofErr w:type="spellStart"/>
+      <w:r>
+        <w:rPr>
+          <w:color w:val="000000"/>
+        </w:rPr>
+        <w:t>Berikut</w:t>
+      </w:r>
+      <w:proofErr w:type="spellEnd"/>
+      <w:r>
+        <w:rPr>
+          <w:color w:val="000000"/>
+        </w:rPr>
+        <w:t xml:space="preserve"> </w:t>
+      </w:r>
+      <w:proofErr w:type="spellStart"/>
+      <w:r>
+        <w:rPr>
+          <w:color w:val="000000"/>
+        </w:rPr>
+        <w:t>ini</w:t>
+      </w:r>
+      <w:proofErr w:type="spellEnd"/>
+      <w:r>
+        <w:rPr>
+          <w:color w:val="000000"/>
+        </w:rPr>
+        <w:t xml:space="preserve"> </w:t>
+      </w:r>
+      <w:proofErr w:type="spellStart"/>
+      <w:r>
+        <w:rPr>
+          <w:color w:val="000000"/>
+        </w:rPr>
+        <w:t>adalah</w:t>
+      </w:r>
+      <w:proofErr w:type="spellEnd"/>
+      <w:r>
+        <w:rPr>
+          <w:color w:val="000000"/>
+        </w:rPr>
+        <w:t xml:space="preserve"> </w:t>
+      </w:r>
+      <w:proofErr w:type="spellStart"/>
+      <w:r>
+        <w:rPr>
+          <w:color w:val="000000"/>
+        </w:rPr>
+        <w:t>beberapa</w:t>
+      </w:r>
+      <w:proofErr w:type="spellEnd"/>
+      <w:r>
+        <w:rPr>
+          <w:color w:val="000000"/>
+        </w:rPr>
+        <w:t xml:space="preserve"> saran yang </w:t>
+      </w:r>
+      <w:proofErr w:type="spellStart"/>
+      <w:r>
+        <w:rPr>
+          <w:color w:val="000000"/>
+        </w:rPr>
+        <w:t>dapat</w:t>
+      </w:r>
+      <w:proofErr w:type="spellEnd"/>
+      <w:r>
+        <w:rPr>
+          <w:color w:val="000000"/>
+        </w:rPr>
+        <w:t xml:space="preserve"> </w:t>
+      </w:r>
+      <w:proofErr w:type="spellStart"/>
+      <w:r>
+        <w:rPr>
+          <w:color w:val="000000"/>
+        </w:rPr>
+        <w:t>diberikan</w:t>
+      </w:r>
+      <w:proofErr w:type="spellEnd"/>
+      <w:r>
+        <w:rPr>
+          <w:color w:val="000000"/>
+        </w:rPr>
+        <w:t xml:space="preserve"> </w:t>
+      </w:r>
+      <w:proofErr w:type="spellStart"/>
+      <w:r>
+        <w:rPr>
+          <w:color w:val="000000"/>
+        </w:rPr>
+        <w:t>untuk</w:t>
+      </w:r>
+      <w:proofErr w:type="spellEnd"/>
+      <w:r>
+        <w:rPr>
+          <w:color w:val="000000"/>
+        </w:rPr>
+        <w:t xml:space="preserve"> </w:t>
+      </w:r>
+      <w:proofErr w:type="spellStart"/>
+      <w:r>
+        <w:rPr>
+          <w:color w:val="000000"/>
+        </w:rPr>
+        <w:t>aplikasi</w:t>
+      </w:r>
+      <w:proofErr w:type="spellEnd"/>
+      <w:r>
+        <w:rPr>
+          <w:color w:val="000000"/>
+        </w:rPr>
+        <w:t xml:space="preserve"> </w:t>
+      </w:r>
+      <w:proofErr w:type="spellStart"/>
+      <w:r>
+        <w:rPr>
+          <w:color w:val="000000"/>
+        </w:rPr>
+        <w:t>Tugas</w:t>
+      </w:r>
+      <w:proofErr w:type="spellEnd"/>
+      <w:r>
+        <w:rPr>
+          <w:color w:val="000000"/>
+        </w:rPr>
+        <w:t xml:space="preserve"> Akhir yang </w:t>
+      </w:r>
+      <w:proofErr w:type="spellStart"/>
+      <w:r>
+        <w:rPr>
+          <w:color w:val="000000"/>
+        </w:rPr>
+        <w:t>telah</w:t>
+      </w:r>
+      <w:proofErr w:type="spellEnd"/>
+      <w:r>
+        <w:rPr>
+          <w:color w:val="000000"/>
+        </w:rPr>
+        <w:t xml:space="preserve"> </w:t>
+      </w:r>
+      <w:proofErr w:type="spellStart"/>
+      <w:r>
+        <w:rPr>
+          <w:color w:val="000000"/>
+        </w:rPr>
+        <w:t>dibuat</w:t>
+      </w:r>
+      <w:proofErr w:type="spellEnd"/>
+      <w:r>
+        <w:rPr>
+          <w:color w:val="000000"/>
+        </w:rPr>
+        <w:t>:</w:t>
       </w:r>
     </w:p>
     <w:p>
@@ -443,9 +2765,99 @@
         </w:rPr>
         <w:t xml:space="preserve">Website </w:t>
       </w:r>
-      <w:r>
-        <w:t>manajemen bisnis penjualan ban ini dapat dikembangkan lagi dengan menambahkan fitur manajemen pengiriman</w:t>
-      </w:r>
+      <w:proofErr w:type="spellStart"/>
+      <w:r>
+        <w:t>manajemen</w:t>
+      </w:r>
+      <w:proofErr w:type="spellEnd"/>
+      <w:r>
+        <w:t xml:space="preserve"> </w:t>
+      </w:r>
+      <w:proofErr w:type="spellStart"/>
+      <w:r>
+        <w:t>bisnis</w:t>
+      </w:r>
+      <w:proofErr w:type="spellEnd"/>
+      <w:r>
+        <w:t xml:space="preserve"> </w:t>
+      </w:r>
+      <w:proofErr w:type="spellStart"/>
+      <w:r>
+        <w:t>penjualan</w:t>
+      </w:r>
+      <w:proofErr w:type="spellEnd"/>
+      <w:r>
+        <w:t xml:space="preserve"> ban </w:t>
+      </w:r>
+      <w:proofErr w:type="spellStart"/>
+      <w:r>
+        <w:t>ini</w:t>
+      </w:r>
+      <w:proofErr w:type="spellEnd"/>
+      <w:r>
+        <w:t xml:space="preserve"> </w:t>
+      </w:r>
+      <w:proofErr w:type="spellStart"/>
+      <w:r>
+        <w:t>dapat</w:t>
+      </w:r>
+      <w:proofErr w:type="spellEnd"/>
+      <w:r>
+        <w:t xml:space="preserve"> </w:t>
+      </w:r>
+      <w:proofErr w:type="spellStart"/>
+      <w:r>
+        <w:t>dikembangkan</w:t>
+      </w:r>
+      <w:proofErr w:type="spellEnd"/>
+      <w:r>
+        <w:t xml:space="preserve"> </w:t>
+      </w:r>
+      <w:proofErr w:type="spellStart"/>
+      <w:r>
+        <w:t>lagi</w:t>
+      </w:r>
+      <w:proofErr w:type="spellEnd"/>
+      <w:r>
+        <w:t xml:space="preserve"> </w:t>
+      </w:r>
+      <w:proofErr w:type="spellStart"/>
+      <w:r>
+        <w:t>dengan</w:t>
+      </w:r>
+      <w:proofErr w:type="spellEnd"/>
+      <w:r>
+        <w:t xml:space="preserve"> </w:t>
+      </w:r>
+      <w:proofErr w:type="spellStart"/>
+      <w:r>
+        <w:t>menambahkan</w:t>
+      </w:r>
+      <w:proofErr w:type="spellEnd"/>
+      <w:r>
+        <w:t xml:space="preserve"> </w:t>
+      </w:r>
+      <w:proofErr w:type="spellStart"/>
+      <w:r>
+        <w:t>fitur</w:t>
+      </w:r>
+      <w:proofErr w:type="spellEnd"/>
+      <w:r>
+        <w:t xml:space="preserve"> </w:t>
+      </w:r>
+      <w:proofErr w:type="spellStart"/>
+      <w:r>
+        <w:t>manajemen</w:t>
+      </w:r>
+      <w:proofErr w:type="spellEnd"/>
+      <w:r>
+        <w:t xml:space="preserve"> </w:t>
+      </w:r>
+      <w:proofErr w:type="spellStart"/>
+      <w:r>
+        <w:t>pengiriman</w:t>
+      </w:r>
+      <w:proofErr w:type="spellEnd"/>
       <w:r>
         <w:rPr>
           <w:rFonts w:eastAsia="Times New Roman"/>
@@ -478,12 +2890,12 @@
       </w:pPr>
     </w:p>
     <w:sectPr>
-      <w:headerReference w:type="default" r:id="rId8"/>
-      <w:footerReference w:type="default" r:id="rId9"/>
-      <w:footerReference w:type="first" r:id="rId10"/>
+      <w:headerReference w:type="default" r:id="rId9"/>
+      <w:footerReference w:type="default" r:id="rId10"/>
+      <w:footerReference w:type="first" r:id="rId11"/>
       <w:pgSz w:w="11907" w:h="16840"/>
       <w:pgMar w:top="2268" w:right="1701" w:bottom="1701" w:left="2268" w:header="1418" w:footer="851" w:gutter="0"/>
-      <w:pgNumType w:start="171"/>
+      <w:pgNumType w:start="167"/>
       <w:cols w:space="720"/>
       <w:titlePg/>
     </w:sectPr>
@@ -565,29 +2977,51 @@
 
 <file path=word/footer2.xml><?xml version="1.0" encoding="utf-8"?>
 <w:ftr xmlns:wpc="http://schemas.microsoft.com/office/word/2010/wordprocessingCanvas" xmlns:cx="http://schemas.microsoft.com/office/drawing/2014/chartex" xmlns:cx1="http://schemas.microsoft.com/office/drawing/2015/9/8/chartex" xmlns:cx2="http://schemas.microsoft.com/office/drawing/2015/10/21/chartex" xmlns:cx3="http://schemas.microsoft.com/office/drawing/2016/5/9/chartex" xmlns:cx4="http://schemas.microsoft.com/office/drawing/2016/5/10/chartex" xmlns:cx5="http://schemas.microsoft.com/office/drawing/2016/5/11/chartex" xmlns:cx6="http://schemas.microsoft.com/office/drawing/2016/5/12/chartex" xmlns:cx7="http://schemas.microsoft.com/office/drawing/2016/5/13/chartex" xmlns:cx8="http://schemas.microsoft.com/office/drawing/2016/5/14/chartex" xmlns:mc="http://schemas.openxmlformats.org/markup-compatibility/2006" xmlns:aink="http://schemas.microsoft.com/office/drawing/2016/ink" xmlns:am3d="http://schemas.microsoft.com/office/drawing/2017/model3d" xmlns:o="urn:schemas-microsoft-com:office:office" xmlns:oel="http://schemas.microsoft.com/office/2019/extlst" xmlns:r="http://schemas.openxmlformats.org/officeDocument/2006/relationships" xmlns:m="http://schemas.openxmlformats.org/officeDocument/2006/math" xmlns:v="urn:schemas-microsoft-com:vml" xmlns:wp14="http://schemas.microsoft.com/office/word/2010/wordprocessingDrawing" xmlns:wp="http://schemas.openxmlformats.org/drawingml/2006/wordprocessingDrawing" xmlns:w10="urn:schemas-microsoft-com:office:word" xmlns:w="http://schemas.openxmlformats.org/wordprocessingml/2006/main" xmlns:w14="http://schemas.microsoft.com/office/word/2010/wordml" xmlns:w15="http://schemas.microsoft.com/office/word/2012/wordml" xmlns:w16cex="http://schemas.microsoft.com/office/word/2018/wordml/cex" xmlns:w16cid="http://schemas.microsoft.com/office/word/2016/wordml/cid" xmlns:w16="http://schemas.microsoft.com/office/word/2018/wordml" xmlns:w16du="http://schemas.microsoft.com/office/word/2023/wordml/word16du" xmlns:w16sdtdh="http://schemas.microsoft.com/office/word/2020/wordml/sdtdatahash" xmlns:w16se="http://schemas.microsoft.com/office/word/2015/wordml/symex" xmlns:wpg="http://schemas.microsoft.com/office/word/2010/wordprocessingGroup" xmlns:wpi="http://schemas.microsoft.com/office/word/2010/wordprocessingInk" xmlns:wne="http://schemas.microsoft.com/office/word/2006/wordml" xmlns:wps="http://schemas.microsoft.com/office/word/2010/wordprocessingShape" mc:Ignorable="w14 w15 w16se w16cid w16 w16cex w16sdtdh w16du wp14">
-  <w:p>
-    <w:pPr>
-      <w:pBdr>
-        <w:top w:val="nil"/>
-        <w:left w:val="nil"/>
-        <w:bottom w:val="nil"/>
-        <w:right w:val="nil"/>
-        <w:between w:val="nil"/>
-      </w:pBdr>
-      <w:tabs>
-        <w:tab w:val="center" w:pos="4680"/>
-        <w:tab w:val="right" w:pos="9360"/>
-      </w:tabs>
-      <w:spacing w:line="240" w:lineRule="auto"/>
-      <w:ind w:firstLine="0"/>
-      <w:jc w:val="center"/>
+  <w:sdt>
+    <w:sdtPr>
+      <w:id w:val="1638374427"/>
+      <w:docPartObj>
+        <w:docPartGallery w:val="Page Numbers (Bottom of Page)"/>
+        <w:docPartUnique/>
+      </w:docPartObj>
+    </w:sdtPr>
+    <w:sdtEndPr>
       <w:rPr>
-        <w:rFonts w:eastAsia="Times New Roman"/>
-        <w:color w:val="000000"/>
-        <w:szCs w:val="24"/>
+        <w:noProof/>
       </w:rPr>
-    </w:pPr>
-  </w:p>
+    </w:sdtEndPr>
+    <w:sdtContent>
+      <w:p>
+        <w:pPr>
+          <w:pStyle w:val="Footer"/>
+          <w:spacing w:line="240" w:lineRule="auto"/>
+          <w:ind w:firstLine="0"/>
+          <w:jc w:val="center"/>
+        </w:pPr>
+        <w:r>
+          <w:fldChar w:fldCharType="begin"/>
+        </w:r>
+        <w:r>
+          <w:instrText xml:space="preserve"> PAGE   \* MERGEFORMAT </w:instrText>
+        </w:r>
+        <w:r>
+          <w:fldChar w:fldCharType="separate"/>
+        </w:r>
+        <w:r>
+          <w:rPr>
+            <w:noProof/>
+          </w:rPr>
+          <w:t>2</w:t>
+        </w:r>
+        <w:r>
+          <w:rPr>
+            <w:noProof/>
+          </w:rPr>
+          <w:fldChar w:fldCharType="end"/>
+        </w:r>
+      </w:p>
+    </w:sdtContent>
+  </w:sdt>
 </w:ftr>
 </file>
 
@@ -618,6 +3052,49 @@
 
 <file path=word/header1.xml><?xml version="1.0" encoding="utf-8"?>
 <w:hdr xmlns:wpc="http://schemas.microsoft.com/office/word/2010/wordprocessingCanvas" xmlns:cx="http://schemas.microsoft.com/office/drawing/2014/chartex" xmlns:cx1="http://schemas.microsoft.com/office/drawing/2015/9/8/chartex" xmlns:cx2="http://schemas.microsoft.com/office/drawing/2015/10/21/chartex" xmlns:cx3="http://schemas.microsoft.com/office/drawing/2016/5/9/chartex" xmlns:cx4="http://schemas.microsoft.com/office/drawing/2016/5/10/chartex" xmlns:cx5="http://schemas.microsoft.com/office/drawing/2016/5/11/chartex" xmlns:cx6="http://schemas.microsoft.com/office/drawing/2016/5/12/chartex" xmlns:cx7="http://schemas.microsoft.com/office/drawing/2016/5/13/chartex" xmlns:cx8="http://schemas.microsoft.com/office/drawing/2016/5/14/chartex" xmlns:mc="http://schemas.openxmlformats.org/markup-compatibility/2006" xmlns:aink="http://schemas.microsoft.com/office/drawing/2016/ink" xmlns:am3d="http://schemas.microsoft.com/office/drawing/2017/model3d" xmlns:o="urn:schemas-microsoft-com:office:office" xmlns:oel="http://schemas.microsoft.com/office/2019/extlst" xmlns:r="http://schemas.openxmlformats.org/officeDocument/2006/relationships" xmlns:m="http://schemas.openxmlformats.org/officeDocument/2006/math" xmlns:v="urn:schemas-microsoft-com:vml" xmlns:wp14="http://schemas.microsoft.com/office/word/2010/wordprocessingDrawing" xmlns:wp="http://schemas.openxmlformats.org/drawingml/2006/wordprocessingDrawing" xmlns:w10="urn:schemas-microsoft-com:office:word" xmlns:w="http://schemas.openxmlformats.org/wordprocessingml/2006/main" xmlns:w14="http://schemas.microsoft.com/office/word/2010/wordml" xmlns:w15="http://schemas.microsoft.com/office/word/2012/wordml" xmlns:w16cex="http://schemas.microsoft.com/office/word/2018/wordml/cex" xmlns:w16cid="http://schemas.microsoft.com/office/word/2016/wordml/cid" xmlns:w16="http://schemas.microsoft.com/office/word/2018/wordml" xmlns:w16du="http://schemas.microsoft.com/office/word/2023/wordml/word16du" xmlns:w16sdtdh="http://schemas.microsoft.com/office/word/2020/wordml/sdtdatahash" xmlns:w16se="http://schemas.microsoft.com/office/word/2015/wordml/symex" xmlns:wpg="http://schemas.microsoft.com/office/word/2010/wordprocessingGroup" xmlns:wpi="http://schemas.microsoft.com/office/word/2010/wordprocessingInk" xmlns:wne="http://schemas.microsoft.com/office/word/2006/wordml" xmlns:wps="http://schemas.microsoft.com/office/word/2010/wordprocessingShape" mc:Ignorable="w14 w15 w16se w16cid w16 w16cex w16sdtdh w16du wp14">
+  <w:sdt>
+    <w:sdtPr>
+      <w:id w:val="680402226"/>
+      <w:docPartObj>
+        <w:docPartGallery w:val="Page Numbers (Top of Page)"/>
+        <w:docPartUnique/>
+      </w:docPartObj>
+    </w:sdtPr>
+    <w:sdtEndPr>
+      <w:rPr>
+        <w:noProof/>
+      </w:rPr>
+    </w:sdtEndPr>
+    <w:sdtContent>
+      <w:p>
+        <w:pPr>
+          <w:pStyle w:val="Header"/>
+          <w:jc w:val="right"/>
+        </w:pPr>
+        <w:r>
+          <w:fldChar w:fldCharType="begin"/>
+        </w:r>
+        <w:r>
+          <w:instrText xml:space="preserve"> PAGE   \* MERGEFORMAT </w:instrText>
+        </w:r>
+        <w:r>
+          <w:fldChar w:fldCharType="separate"/>
+        </w:r>
+        <w:r>
+          <w:rPr>
+            <w:noProof/>
+          </w:rPr>
+          <w:t>2</w:t>
+        </w:r>
+        <w:r>
+          <w:rPr>
+            <w:noProof/>
+          </w:rPr>
+          <w:fldChar w:fldCharType="end"/>
+        </w:r>
+      </w:p>
+    </w:sdtContent>
+  </w:sdt>
   <w:p>
     <w:pPr>
       <w:pBdr>
@@ -2746,6 +5223,10 @@
 </go:gDocsCustomXmlDataStorage>
 </file>
 
+<file path=customXml/item2.xml><?xml version="1.0" encoding="utf-8"?>
+<b:Sources xmlns:b="http://schemas.openxmlformats.org/officeDocument/2006/bibliography" xmlns="http://schemas.openxmlformats.org/officeDocument/2006/bibliography" SelectedStyle="\APASixthEditionOfficeOnline.xsl" StyleName="APA" Version="6"/>
+</file>
+
 <file path=customXml/itemProps1.xml><?xml version="1.0" encoding="utf-8"?>
 <ds:datastoreItem xmlns:ds="http://schemas.openxmlformats.org/officeDocument/2006/customXml" ds:itemID="{11111111-1234-1234-1234-123412341234}">
   <ds:schemaRefs>
@@ -2753,4 +5234,12 @@
     <ds:schemaRef ds:uri="http://schemas.openxmlformats.org/officeDocument/2006/relationships"/>
   </ds:schemaRefs>
 </ds:datastoreItem>
+</file>
+
+<file path=customXml/itemProps2.xml><?xml version="1.0" encoding="utf-8"?>
+<ds:datastoreItem xmlns:ds="http://schemas.openxmlformats.org/officeDocument/2006/customXml" ds:itemID="{5B542443-4EBF-4E8A-8329-BCF4426DD013}">
+  <ds:schemaRefs>
+    <ds:schemaRef ds:uri="http://schemas.openxmlformats.org/officeDocument/2006/bibliography"/>
+  </ds:schemaRefs>
+</ds:datastoreItem>
 </file>
</xml_diff>